<commit_message>
Add new datasets + Update report
</commit_message>
<xml_diff>
--- a/Theory/ODS_Report.docx
+++ b/Theory/ODS_Report.docx
@@ -410,14 +410,34 @@
           <w:szCs w:val="24"/>
         </w:rPr>
       </w:pPr>
+      <w:proofErr w:type="spellStart"/>
       <w:r>
         <w:rPr>
           <w:rFonts w:ascii="Arial" w:hAnsi="Arial" w:cs="Arial"/>
           <w:sz w:val="24"/>
           <w:szCs w:val="24"/>
         </w:rPr>
-        <w:t>Marija Cveevska</w:t>
-      </w:r>
+        <w:t>Marija</w:t>
+      </w:r>
+      <w:proofErr w:type="spellEnd"/>
+      <w:r>
+        <w:rPr>
+          <w:rFonts w:ascii="Arial" w:hAnsi="Arial" w:cs="Arial"/>
+          <w:sz w:val="24"/>
+          <w:szCs w:val="24"/>
+        </w:rPr>
+        <w:t xml:space="preserve"> </w:t>
+      </w:r>
+      <w:proofErr w:type="spellStart"/>
+      <w:r>
+        <w:rPr>
+          <w:rFonts w:ascii="Arial" w:hAnsi="Arial" w:cs="Arial"/>
+          <w:sz w:val="24"/>
+          <w:szCs w:val="24"/>
+        </w:rPr>
+        <w:t>Cveevska</w:t>
+      </w:r>
+      <w:proofErr w:type="spellEnd"/>
     </w:p>
     <w:p>
       <w:pPr>
@@ -454,8 +474,18 @@
           <w:sz w:val="24"/>
           <w:szCs w:val="24"/>
         </w:rPr>
-        <w:t>Suleyman Erim</w:t>
-      </w:r>
+        <w:t xml:space="preserve">Suleyman </w:t>
+      </w:r>
+      <w:proofErr w:type="spellStart"/>
+      <w:r>
+        <w:rPr>
+          <w:rFonts w:ascii="Arial" w:hAnsi="Arial" w:cs="Arial"/>
+          <w:sz w:val="24"/>
+          <w:szCs w:val="24"/>
+        </w:rPr>
+        <w:t>Erim</w:t>
+      </w:r>
+      <w:proofErr w:type="spellEnd"/>
     </w:p>
     <w:p>
       <w:pPr>
@@ -915,6 +945,14 @@
       </m:oMath>
       <w:r>
         <w:rPr>
+          <w:rFonts w:ascii="Arial" w:eastAsiaTheme="minorEastAsia" w:hAnsi="Arial" w:cs="Arial"/>
+          <w:sz w:val="20"/>
+          <w:szCs w:val="20"/>
+        </w:rPr>
+        <w:t xml:space="preserve"> </w:t>
+      </w:r>
+      <w:r>
+        <w:rPr>
           <w:rFonts w:ascii="Arial" w:hAnsi="Arial" w:cs="Arial"/>
           <w:sz w:val="20"/>
           <w:szCs w:val="20"/>
@@ -929,13 +967,23 @@
         </w:rPr>
         <w:t>-</w:t>
       </w:r>
-      <w:r>
-        <w:rPr>
-          <w:rFonts w:ascii="Arial" w:hAnsi="Arial" w:cs="Arial"/>
-          <w:sz w:val="20"/>
-          <w:szCs w:val="20"/>
-        </w:rPr>
-        <w:t>th component</w:t>
+      <w:proofErr w:type="spellStart"/>
+      <w:r>
+        <w:rPr>
+          <w:rFonts w:ascii="Arial" w:hAnsi="Arial" w:cs="Arial"/>
+          <w:sz w:val="20"/>
+          <w:szCs w:val="20"/>
+        </w:rPr>
+        <w:t>th</w:t>
+      </w:r>
+      <w:proofErr w:type="spellEnd"/>
+      <w:r>
+        <w:rPr>
+          <w:rFonts w:ascii="Arial" w:hAnsi="Arial" w:cs="Arial"/>
+          <w:sz w:val="20"/>
+          <w:szCs w:val="20"/>
+        </w:rPr>
+        <w:t xml:space="preserve"> component</w:t>
       </w:r>
       <w:r>
         <w:rPr>
@@ -984,6 +1032,38 @@
           <w:szCs w:val="20"/>
         </w:rPr>
         <w:t>Uppercase script letters are employed to denote various objects, including sets and balls.</w:t>
+      </w:r>
+    </w:p>
+    <w:p>
+      <w:pPr>
+        <w:spacing w:after="80"/>
+        <w:jc w:val="both"/>
+        <w:rPr>
+          <w:rFonts w:ascii="Arial" w:hAnsi="Arial" w:cs="Arial"/>
+          <w:sz w:val="20"/>
+          <w:szCs w:val="20"/>
+        </w:rPr>
+      </w:pPr>
+    </w:p>
+    <w:p>
+      <w:pPr>
+        <w:spacing w:after="80"/>
+        <w:jc w:val="both"/>
+        <w:rPr>
+          <w:rFonts w:ascii="Arial" w:hAnsi="Arial" w:cs="Arial"/>
+          <w:color w:val="FF0000"/>
+          <w:sz w:val="20"/>
+          <w:szCs w:val="20"/>
+        </w:rPr>
+      </w:pPr>
+      <w:r>
+        <w:rPr>
+          <w:rFonts w:ascii="Arial" w:hAnsi="Arial" w:cs="Arial"/>
+          <w:color w:val="FF0000"/>
+          <w:sz w:val="20"/>
+          <w:szCs w:val="20"/>
+        </w:rPr>
+        <w:t>I think the above notation is enough. I started writing down bellow each element meaning, but it would be too much to cover everything, and we will probably forget something.</w:t>
       </w:r>
     </w:p>
     <w:p>
@@ -1502,6 +1582,17 @@
           <w:szCs w:val="20"/>
         </w:rPr>
       </w:pPr>
+      <w:r>
+        <w:rPr>
+          <w:rFonts w:ascii="Arial" w:hAnsi="Arial" w:cs="Arial"/>
+          <w:b/>
+          <w:bCs/>
+          <w:color w:val="FF0000"/>
+          <w:sz w:val="20"/>
+          <w:szCs w:val="20"/>
+        </w:rPr>
+        <w:t>The TODOs in brackets will be filled at the end, after adding equation numbers.</w:t>
+      </w:r>
     </w:p>
     <w:p>
       <w:pPr>
@@ -8488,13 +8579,23 @@
         </w:rPr>
         <w:t xml:space="preserve">we will now evaluate the </w:t>
       </w:r>
-      <w:r>
-        <w:rPr>
-          <w:rFonts w:ascii="Arial" w:hAnsi="Arial" w:cs="Arial"/>
-          <w:sz w:val="20"/>
-          <w:szCs w:val="20"/>
-        </w:rPr>
-        <w:t xml:space="preserve">Karush-Kuhn-Tucker conditions. </w:t>
+      <w:proofErr w:type="spellStart"/>
+      <w:r>
+        <w:rPr>
+          <w:rFonts w:ascii="Arial" w:hAnsi="Arial" w:cs="Arial"/>
+          <w:sz w:val="20"/>
+          <w:szCs w:val="20"/>
+        </w:rPr>
+        <w:t>Karush</w:t>
+      </w:r>
+      <w:proofErr w:type="spellEnd"/>
+      <w:r>
+        <w:rPr>
+          <w:rFonts w:ascii="Arial" w:hAnsi="Arial" w:cs="Arial"/>
+          <w:sz w:val="20"/>
+          <w:szCs w:val="20"/>
+        </w:rPr>
+        <w:t xml:space="preserve">-Kuhn-Tucker conditions. </w:t>
       </w:r>
       <w:r>
         <w:rPr>
@@ -14109,18 +14210,7 @@
                   <w:sz w:val="20"/>
                   <w:szCs w:val="20"/>
                 </w:rPr>
-                <m:t>-</m:t>
-              </m:r>
-              <m:r>
-                <m:rPr>
-                  <m:sty m:val="p"/>
-                </m:rPr>
-                <w:rPr>
-                  <w:rFonts w:ascii="Cambria Math" w:hAnsi="Cambria Math" w:cs="Arial"/>
-                  <w:sz w:val="20"/>
-                  <w:szCs w:val="20"/>
-                </w:rPr>
-                <m:t>Φ</m:t>
+                <m:t>-Φ</m:t>
               </m:r>
               <m:d>
                 <m:dPr>
@@ -15847,6 +15937,7 @@
         </w:rPr>
         <w:t xml:space="preserve"> and appl</w:t>
       </w:r>
+      <w:proofErr w:type="spellStart"/>
       <w:r>
         <w:rPr>
           <w:rFonts w:ascii="Arial" w:hAnsi="Arial" w:cs="Arial"/>
@@ -15855,6 +15946,7 @@
         </w:rPr>
         <w:t>ies</w:t>
       </w:r>
+      <w:proofErr w:type="spellEnd"/>
       <w:r>
         <w:rPr>
           <w:rFonts w:ascii="Arial" w:hAnsi="Arial" w:cs="Arial"/>
@@ -32472,7 +32564,25 @@
           <w:sz w:val="20"/>
           <w:szCs w:val="20"/>
         </w:rPr>
-        <w:t xml:space="preserve"> convergence for infinite-dimensional cases, we expect the BPCG algorithm to </w:t>
+        <w:t xml:space="preserve"> convergence for infinite-dimensional cases, we expect the BPCG algo</w:t>
+      </w:r>
+      <w:proofErr w:type="spellStart"/>
+      <w:r>
+        <w:rPr>
+          <w:rFonts w:ascii="Arial" w:hAnsi="Arial" w:cs="Arial"/>
+          <w:sz w:val="20"/>
+          <w:szCs w:val="20"/>
+        </w:rPr>
+        <w:t>rithm</w:t>
+      </w:r>
+      <w:proofErr w:type="spellEnd"/>
+      <w:r>
+        <w:rPr>
+          <w:rFonts w:ascii="Arial" w:hAnsi="Arial" w:cs="Arial"/>
+          <w:sz w:val="20"/>
+          <w:szCs w:val="20"/>
+        </w:rPr>
+        <w:t xml:space="preserve"> to </w:t>
       </w:r>
       <w:r>
         <w:rPr>
@@ -33263,6 +33373,7 @@
         </w:rPr>
         <w:t xml:space="preserve"> to be </w:t>
       </w:r>
+      <w:proofErr w:type="spellStart"/>
       <w:r>
         <w:rPr>
           <w:rFonts w:ascii="Arial" w:hAnsi="Arial" w:cs="Arial"/>
@@ -33271,6 +33382,7 @@
         </w:rPr>
         <w:t>a</w:t>
       </w:r>
+      <w:proofErr w:type="spellEnd"/>
       <w:r>
         <w:rPr>
           <w:rFonts w:ascii="Arial" w:hAnsi="Arial" w:cs="Arial"/>
@@ -33968,6 +34080,7 @@
         </w:rPr>
         <w:t>, Carath</w:t>
       </w:r>
+      <w:proofErr w:type="spellStart"/>
       <w:r>
         <w:rPr>
           <w:rFonts w:ascii="Arial" w:hAnsi="Arial" w:cs="Arial"/>
@@ -33982,7 +34095,16 @@
           <w:sz w:val="20"/>
           <w:szCs w:val="20"/>
         </w:rPr>
-        <w:t xml:space="preserve">odory’s theorem </w:t>
+        <w:t>odory’s</w:t>
+      </w:r>
+      <w:proofErr w:type="spellEnd"/>
+      <w:r>
+        <w:rPr>
+          <w:rFonts w:ascii="Arial" w:hAnsi="Arial" w:cs="Arial"/>
+          <w:sz w:val="20"/>
+          <w:szCs w:val="20"/>
+        </w:rPr>
+        <w:t xml:space="preserve"> theorem </w:t>
       </w:r>
       <w:r>
         <w:rPr>
@@ -38743,7 +38865,25 @@
           <w:sz w:val="20"/>
           <w:szCs w:val="20"/>
         </w:rPr>
-        <w:t xml:space="preserve"> is a feasible solution of the dual problem (</w:t>
+        <w:t xml:space="preserve"> is a fea</w:t>
+      </w:r>
+      <w:proofErr w:type="spellStart"/>
+      <w:r>
+        <w:rPr>
+          <w:rFonts w:ascii="Arial" w:hAnsi="Arial" w:cs="Arial"/>
+          <w:sz w:val="20"/>
+          <w:szCs w:val="20"/>
+        </w:rPr>
+        <w:t>sible</w:t>
+      </w:r>
+      <w:proofErr w:type="spellEnd"/>
+      <w:r>
+        <w:rPr>
+          <w:rFonts w:ascii="Arial" w:hAnsi="Arial" w:cs="Arial"/>
+          <w:sz w:val="20"/>
+          <w:szCs w:val="20"/>
+        </w:rPr>
+        <w:t xml:space="preserve"> solution of the dual problem (</w:t>
       </w:r>
       <w:r>
         <w:rPr>
@@ -40906,7 +41046,25 @@
           <w:sz w:val="20"/>
           <w:szCs w:val="20"/>
         </w:rPr>
-        <w:t xml:space="preserve">. As such, each iteration is fairly cheap, but the number of iterations is usually significantly higher than other algorithms that use second-order information such as interior-point methods. However, such general-purpose algorithms become computationally infeasible for larger problems, since each iteration is usually much more expensive. </w:t>
+        <w:t>. As such, each iteration is fairly cheap, but the number of iterations is usually sign</w:t>
+      </w:r>
+      <w:proofErr w:type="spellStart"/>
+      <w:r>
+        <w:rPr>
+          <w:rFonts w:ascii="Arial" w:hAnsi="Arial" w:cs="Arial"/>
+          <w:sz w:val="20"/>
+          <w:szCs w:val="20"/>
+        </w:rPr>
+        <w:t>ificantly</w:t>
+      </w:r>
+      <w:proofErr w:type="spellEnd"/>
+      <w:r>
+        <w:rPr>
+          <w:rFonts w:ascii="Arial" w:hAnsi="Arial" w:cs="Arial"/>
+          <w:sz w:val="20"/>
+          <w:szCs w:val="20"/>
+        </w:rPr>
+        <w:t xml:space="preserve"> higher than other algorithms that use second-order information such as interior-point methods. However, such general-purpose algorithms become computationally infeasible for larger problems, since each iteration is usually much more expensive. </w:t>
       </w:r>
     </w:p>
     <w:p>
@@ -43567,210 +43725,6 @@
     </w:p>
     <w:p>
       <w:pPr>
-        <w:spacing w:after="80"/>
-        <w:ind w:firstLine="720"/>
-        <w:jc w:val="both"/>
-        <w:rPr>
-          <w:rFonts w:ascii="Arial" w:hAnsi="Arial" w:cs="Arial"/>
-          <w:sz w:val="20"/>
-          <w:szCs w:val="20"/>
-        </w:rPr>
-      </w:pPr>
-    </w:p>
-    <w:p>
-      <w:pPr>
-        <w:spacing w:after="80"/>
-        <w:ind w:firstLine="720"/>
-        <w:jc w:val="both"/>
-        <w:rPr>
-          <w:rFonts w:ascii="Arial" w:hAnsi="Arial" w:cs="Arial"/>
-          <w:sz w:val="20"/>
-          <w:szCs w:val="20"/>
-        </w:rPr>
-      </w:pPr>
-    </w:p>
-    <w:p>
-      <w:pPr>
-        <w:spacing w:after="80"/>
-        <w:ind w:firstLine="720"/>
-        <w:jc w:val="both"/>
-        <w:rPr>
-          <w:rFonts w:ascii="Arial" w:hAnsi="Arial" w:cs="Arial"/>
-          <w:sz w:val="20"/>
-          <w:szCs w:val="20"/>
-        </w:rPr>
-      </w:pPr>
-    </w:p>
-    <w:p>
-      <w:pPr>
-        <w:spacing w:after="80"/>
-        <w:ind w:firstLine="720"/>
-        <w:jc w:val="both"/>
-        <w:rPr>
-          <w:rFonts w:ascii="Arial" w:hAnsi="Arial" w:cs="Arial"/>
-          <w:sz w:val="20"/>
-          <w:szCs w:val="20"/>
-        </w:rPr>
-      </w:pPr>
-    </w:p>
-    <w:p>
-      <w:pPr>
-        <w:spacing w:after="80"/>
-        <w:ind w:firstLine="720"/>
-        <w:jc w:val="both"/>
-        <w:rPr>
-          <w:rFonts w:ascii="Arial" w:hAnsi="Arial" w:cs="Arial"/>
-          <w:sz w:val="20"/>
-          <w:szCs w:val="20"/>
-        </w:rPr>
-      </w:pPr>
-    </w:p>
-    <w:p>
-      <w:pPr>
-        <w:spacing w:after="80"/>
-        <w:ind w:firstLine="720"/>
-        <w:jc w:val="both"/>
-        <w:rPr>
-          <w:rFonts w:ascii="Arial" w:hAnsi="Arial" w:cs="Arial"/>
-          <w:sz w:val="20"/>
-          <w:szCs w:val="20"/>
-        </w:rPr>
-      </w:pPr>
-    </w:p>
-    <w:p>
-      <w:pPr>
-        <w:spacing w:after="80"/>
-        <w:ind w:firstLine="720"/>
-        <w:jc w:val="both"/>
-        <w:rPr>
-          <w:rFonts w:ascii="Arial" w:hAnsi="Arial" w:cs="Arial"/>
-          <w:sz w:val="20"/>
-          <w:szCs w:val="20"/>
-        </w:rPr>
-      </w:pPr>
-    </w:p>
-    <w:p>
-      <w:pPr>
-        <w:spacing w:after="80"/>
-        <w:ind w:firstLine="720"/>
-        <w:jc w:val="both"/>
-        <w:rPr>
-          <w:rFonts w:ascii="Arial" w:hAnsi="Arial" w:cs="Arial"/>
-          <w:sz w:val="20"/>
-          <w:szCs w:val="20"/>
-        </w:rPr>
-      </w:pPr>
-    </w:p>
-    <w:p>
-      <w:pPr>
-        <w:spacing w:after="80"/>
-        <w:ind w:firstLine="720"/>
-        <w:jc w:val="both"/>
-        <w:rPr>
-          <w:rFonts w:ascii="Arial" w:hAnsi="Arial" w:cs="Arial"/>
-          <w:sz w:val="20"/>
-          <w:szCs w:val="20"/>
-        </w:rPr>
-      </w:pPr>
-    </w:p>
-    <w:p>
-      <w:pPr>
-        <w:spacing w:after="80"/>
-        <w:ind w:firstLine="720"/>
-        <w:jc w:val="both"/>
-        <w:rPr>
-          <w:rFonts w:ascii="Arial" w:hAnsi="Arial" w:cs="Arial"/>
-          <w:sz w:val="20"/>
-          <w:szCs w:val="20"/>
-        </w:rPr>
-      </w:pPr>
-    </w:p>
-    <w:p>
-      <w:pPr>
-        <w:spacing w:after="80"/>
-        <w:ind w:firstLine="720"/>
-        <w:jc w:val="both"/>
-        <w:rPr>
-          <w:rFonts w:ascii="Arial" w:hAnsi="Arial" w:cs="Arial"/>
-          <w:sz w:val="20"/>
-          <w:szCs w:val="20"/>
-        </w:rPr>
-      </w:pPr>
-    </w:p>
-    <w:p>
-      <w:pPr>
-        <w:spacing w:after="80"/>
-        <w:ind w:firstLine="720"/>
-        <w:jc w:val="both"/>
-        <w:rPr>
-          <w:rFonts w:ascii="Arial" w:hAnsi="Arial" w:cs="Arial"/>
-          <w:sz w:val="20"/>
-          <w:szCs w:val="20"/>
-        </w:rPr>
-      </w:pPr>
-    </w:p>
-    <w:p>
-      <w:pPr>
-        <w:spacing w:after="80"/>
-        <w:ind w:firstLine="720"/>
-        <w:jc w:val="both"/>
-        <w:rPr>
-          <w:rFonts w:ascii="Arial" w:hAnsi="Arial" w:cs="Arial"/>
-          <w:sz w:val="20"/>
-          <w:szCs w:val="20"/>
-        </w:rPr>
-      </w:pPr>
-    </w:p>
-    <w:p>
-      <w:pPr>
-        <w:spacing w:after="80"/>
-        <w:ind w:firstLine="720"/>
-        <w:jc w:val="both"/>
-        <w:rPr>
-          <w:rFonts w:ascii="Arial" w:hAnsi="Arial" w:cs="Arial"/>
-          <w:sz w:val="20"/>
-          <w:szCs w:val="20"/>
-        </w:rPr>
-      </w:pPr>
-    </w:p>
-    <w:p>
-      <w:pPr>
-        <w:spacing w:after="80"/>
-        <w:ind w:firstLine="720"/>
-        <w:jc w:val="both"/>
-        <w:rPr>
-          <w:rFonts w:ascii="Arial" w:hAnsi="Arial" w:cs="Arial"/>
-          <w:sz w:val="20"/>
-          <w:szCs w:val="20"/>
-        </w:rPr>
-      </w:pPr>
-    </w:p>
-    <w:p>
-      <w:pPr>
-        <w:spacing w:after="80"/>
-        <w:ind w:firstLine="720"/>
-        <w:jc w:val="both"/>
-        <w:rPr>
-          <w:rFonts w:ascii="Arial" w:hAnsi="Arial" w:cs="Arial"/>
-          <w:sz w:val="20"/>
-          <w:szCs w:val="20"/>
-        </w:rPr>
-      </w:pPr>
-    </w:p>
-    <w:p>
-      <w:pPr>
-        <w:spacing w:after="80"/>
-        <w:ind w:firstLine="720"/>
-        <w:jc w:val="both"/>
-        <w:rPr>
-          <w:rFonts w:ascii="Arial" w:hAnsi="Arial" w:cs="Arial"/>
-          <w:sz w:val="20"/>
-          <w:szCs w:val="20"/>
-        </w:rPr>
-      </w:pPr>
-    </w:p>
-    <w:p>
-      <w:pPr>
         <w:pStyle w:val="Heading2"/>
         <w:spacing w:after="160"/>
         <w:jc w:val="center"/>
@@ -43786,7 +43740,6 @@
           <w:color w:val="auto"/>
           <w:u w:val="single"/>
         </w:rPr>
-        <w:lastRenderedPageBreak/>
         <w:t>Line search strategies</w:t>
       </w:r>
     </w:p>
@@ -44333,6 +44286,7 @@
           <w:sz w:val="20"/>
           <w:szCs w:val="20"/>
         </w:rPr>
+        <w:lastRenderedPageBreak/>
         <w:t>The g</w:t>
       </w:r>
       <w:r>
@@ -45490,18 +45444,6 @@
     </w:p>
     <w:p>
       <w:pPr>
-        <w:spacing w:after="80"/>
-        <w:ind w:firstLine="720"/>
-        <w:jc w:val="both"/>
-        <w:rPr>
-          <w:rFonts w:ascii="Arial" w:eastAsiaTheme="minorEastAsia" w:hAnsi="Arial" w:cs="Arial"/>
-          <w:sz w:val="20"/>
-          <w:szCs w:val="20"/>
-        </w:rPr>
-      </w:pPr>
-    </w:p>
-    <w:p>
-      <w:pPr>
         <w:pStyle w:val="Heading3"/>
         <w:spacing w:before="160" w:after="160"/>
         <w:jc w:val="center"/>
@@ -45517,7 +45459,6 @@
           <w:color w:val="000000" w:themeColor="text1"/>
           <w:u w:val="single"/>
         </w:rPr>
-        <w:lastRenderedPageBreak/>
         <w:t>Exact line search</w:t>
       </w:r>
     </w:p>
@@ -45708,18 +45649,7 @@
             <w:sz w:val="20"/>
             <w:szCs w:val="20"/>
           </w:rPr>
-          <m:t>-</m:t>
-        </m:r>
-        <m:r>
-          <m:rPr>
-            <m:sty m:val="p"/>
-          </m:rPr>
-          <w:rPr>
-            <w:rFonts w:ascii="Cambria Math" w:eastAsiaTheme="minorEastAsia" w:hAnsi="Cambria Math" w:cs="Arial"/>
-            <w:sz w:val="20"/>
-            <w:szCs w:val="20"/>
-          </w:rPr>
-          <m:t>Φ</m:t>
+          <m:t>-Φ</m:t>
         </m:r>
         <m:d>
           <m:dPr>
@@ -46768,18 +46698,7 @@
             <w:sz w:val="20"/>
             <w:szCs w:val="20"/>
           </w:rPr>
-          <m:t>=</m:t>
-        </m:r>
-        <m:r>
-          <m:rPr>
-            <m:sty m:val="bi"/>
-          </m:rPr>
-          <w:rPr>
-            <w:rFonts w:ascii="Cambria Math" w:eastAsiaTheme="minorEastAsia" w:hAnsi="Cambria Math" w:cs="Arial"/>
-            <w:sz w:val="20"/>
-            <w:szCs w:val="20"/>
-          </w:rPr>
-          <m:t xml:space="preserve"> </m:t>
+          <m:t xml:space="preserve">= </m:t>
         </m:r>
         <m:f>
           <m:fPr>
@@ -48515,15 +48434,7 @@
               <w:sz w:val="20"/>
               <w:szCs w:val="20"/>
             </w:rPr>
-            <m:t>=</m:t>
-          </m:r>
-          <m:r>
-            <w:rPr>
-              <w:rFonts w:ascii="Cambria Math" w:eastAsiaTheme="minorEastAsia" w:hAnsi="Cambria Math" w:cs="Arial"/>
-              <w:sz w:val="20"/>
-              <w:szCs w:val="20"/>
-            </w:rPr>
-            <m:t>-</m:t>
+            <m:t>=-</m:t>
           </m:r>
           <m:f>
             <m:fPr>
@@ -48836,15 +48747,8 @@
               <w:sz w:val="20"/>
               <w:szCs w:val="20"/>
             </w:rPr>
-            <m:t>α=</m:t>
-          </m:r>
-          <m:r>
-            <w:rPr>
-              <w:rFonts w:ascii="Cambria Math" w:eastAsiaTheme="minorEastAsia" w:hAnsi="Cambria Math" w:cs="Arial"/>
-              <w:sz w:val="20"/>
-              <w:szCs w:val="20"/>
-            </w:rPr>
-            <m:t>-</m:t>
+            <w:lastRenderedPageBreak/>
+            <m:t>α=-</m:t>
           </m:r>
           <m:f>
             <m:fPr>
@@ -49184,16 +49088,7 @@
           <w:sz w:val="20"/>
           <w:szCs w:val="20"/>
         </w:rPr>
-        <w:t>where t</w:t>
-      </w:r>
-      <w:r>
-        <w:rPr>
-          <w:rFonts w:ascii="Arial" w:eastAsiaTheme="minorEastAsia" w:hAnsi="Arial" w:cs="Arial"/>
-          <w:bCs/>
-          <w:sz w:val="20"/>
-          <w:szCs w:val="20"/>
-        </w:rPr>
-        <w:t xml:space="preserve">he gradient at </w:t>
+        <w:t xml:space="preserve">where the gradient at </w:t>
       </w:r>
       <m:oMath>
         <m:sSup>
@@ -49823,7 +49718,31 @@
           <w:sz w:val="20"/>
           <w:szCs w:val="20"/>
         </w:rPr>
-        <w:t>. All of the experimental results</w:t>
+        <w:t xml:space="preserve">. </w:t>
+      </w:r>
+      <w:r>
+        <w:rPr>
+          <w:rFonts w:ascii="Arial" w:hAnsi="Arial" w:cs="Arial"/>
+          <w:sz w:val="20"/>
+          <w:szCs w:val="20"/>
+        </w:rPr>
+        <w:t>In all experiments, a value of 0.001 was used as the stopping criterion for both the dual gap in the first two algorithms and the delta value in the third algorithm.</w:t>
+      </w:r>
+      <w:r>
+        <w:rPr>
+          <w:rFonts w:ascii="Arial" w:hAnsi="Arial" w:cs="Arial"/>
+          <w:sz w:val="20"/>
+          <w:szCs w:val="20"/>
+        </w:rPr>
+        <w:t xml:space="preserve"> </w:t>
+      </w:r>
+      <w:r>
+        <w:rPr>
+          <w:rFonts w:ascii="Arial" w:hAnsi="Arial" w:cs="Arial"/>
+          <w:sz w:val="20"/>
+          <w:szCs w:val="20"/>
+        </w:rPr>
+        <w:t>All of the experimental results</w:t>
       </w:r>
       <w:r>
         <w:rPr>
@@ -49999,7 +49918,39 @@
           <w:sz w:val="20"/>
           <w:szCs w:val="20"/>
         </w:rPr>
-        <w:t>. To achieve this, we designed two easily distinguishable datasets: one for training with 5000 samples and the other for testing (containing anomalies) with 1000 samples.</w:t>
+        <w:t xml:space="preserve">. To achieve this, we designed two easily distinguishable datasets: one for training with </w:t>
+      </w:r>
+      <w:r>
+        <w:rPr>
+          <w:rFonts w:ascii="Arial" w:hAnsi="Arial" w:cs="Arial"/>
+          <w:sz w:val="20"/>
+          <w:szCs w:val="20"/>
+        </w:rPr>
+        <w:t>8</w:t>
+      </w:r>
+      <w:r>
+        <w:rPr>
+          <w:rFonts w:ascii="Arial" w:hAnsi="Arial" w:cs="Arial"/>
+          <w:sz w:val="20"/>
+          <w:szCs w:val="20"/>
+        </w:rPr>
+        <w:t xml:space="preserve">000 samples and the other for testing (containing anomalies) with </w:t>
+      </w:r>
+      <w:r>
+        <w:rPr>
+          <w:rFonts w:ascii="Arial" w:hAnsi="Arial" w:cs="Arial"/>
+          <w:sz w:val="20"/>
+          <w:szCs w:val="20"/>
+        </w:rPr>
+        <w:t>2</w:t>
+      </w:r>
+      <w:r>
+        <w:rPr>
+          <w:rFonts w:ascii="Arial" w:hAnsi="Arial" w:cs="Arial"/>
+          <w:sz w:val="20"/>
+          <w:szCs w:val="20"/>
+        </w:rPr>
+        <w:t>000 samples.</w:t>
       </w:r>
     </w:p>
     <w:p>
@@ -50019,7 +49970,7 @@
           <w:sz w:val="20"/>
           <w:szCs w:val="20"/>
         </w:rPr>
-        <w:t>To create closely spaced yet separable clusters, we employed a uniform distribution sampling approach with different ranges. Specifically, for the training dataset, we used the range [0.0, 0.75), and for the testing dataset, we used [0.75, 1.0).</w:t>
+        <w:t>To create closely spaced yet separable clusters, we employed a uniform distribution sampling approach with different ranges. Specifically, for the training dataset, we used the range [0.0, 0.7), and for the testing dataset, we used [0.7, 1.0).</w:t>
       </w:r>
     </w:p>
     <w:p>
@@ -50045,6 +49996,168 @@
     <w:p>
       <w:pPr>
         <w:spacing w:after="80"/>
+        <w:jc w:val="center"/>
+        <w:rPr>
+          <w:rFonts w:ascii="Arial" w:hAnsi="Arial" w:cs="Arial"/>
+          <w:sz w:val="20"/>
+          <w:szCs w:val="20"/>
+        </w:rPr>
+      </w:pPr>
+      <w:r>
+        <w:rPr>
+          <w:noProof/>
+        </w:rPr>
+        <mc:AlternateContent>
+          <mc:Choice Requires="wpg">
+            <w:drawing>
+              <wp:inline distT="0" distB="0" distL="0" distR="0" wp14:anchorId="7DE7F91A" wp14:editId="44516711">
+                <wp:extent cx="5841366" cy="1401016"/>
+                <wp:effectExtent l="19050" t="19050" r="6985" b="27940"/>
+                <wp:docPr id="34" name="Group 34"/>
+                <wp:cNvGraphicFramePr/>
+                <a:graphic xmlns:a="http://schemas.openxmlformats.org/drawingml/2006/main">
+                  <a:graphicData uri="http://schemas.microsoft.com/office/word/2010/wordprocessingGroup">
+                    <wpg:wgp>
+                      <wpg:cNvGrpSpPr/>
+                      <wpg:grpSpPr>
+                        <a:xfrm>
+                          <a:off x="0" y="0"/>
+                          <a:ext cx="5841366" cy="1401016"/>
+                          <a:chOff x="26034" y="0"/>
+                          <a:chExt cx="5841366" cy="1401401"/>
+                        </a:xfrm>
+                      </wpg:grpSpPr>
+                      <pic:pic xmlns:pic="http://schemas.openxmlformats.org/drawingml/2006/picture">
+                        <pic:nvPicPr>
+                          <pic:cNvPr id="35" name="Picture 35"/>
+                          <pic:cNvPicPr>
+                            <a:picLocks noChangeAspect="1"/>
+                          </pic:cNvPicPr>
+                        </pic:nvPicPr>
+                        <pic:blipFill>
+                          <a:blip r:embed="rId8"/>
+                          <a:stretch>
+                            <a:fillRect/>
+                          </a:stretch>
+                        </pic:blipFill>
+                        <pic:spPr>
+                          <a:xfrm>
+                            <a:off x="4040505" y="0"/>
+                            <a:ext cx="1826895" cy="1398807"/>
+                          </a:xfrm>
+                          <a:prstGeom prst="rect">
+                            <a:avLst/>
+                          </a:prstGeom>
+                          <a:ln>
+                            <a:noFill/>
+                          </a:ln>
+                        </pic:spPr>
+                      </pic:pic>
+                      <pic:pic xmlns:pic="http://schemas.openxmlformats.org/drawingml/2006/picture">
+                        <pic:nvPicPr>
+                          <pic:cNvPr id="36" name="Picture 36"/>
+                          <pic:cNvPicPr>
+                            <a:picLocks noChangeAspect="1"/>
+                          </pic:cNvPicPr>
+                        </pic:nvPicPr>
+                        <pic:blipFill>
+                          <a:blip r:embed="rId9"/>
+                          <a:stretch>
+                            <a:fillRect/>
+                          </a:stretch>
+                        </pic:blipFill>
+                        <pic:spPr>
+                          <a:xfrm>
+                            <a:off x="26034" y="0"/>
+                            <a:ext cx="1861185" cy="1396213"/>
+                          </a:xfrm>
+                          <a:prstGeom prst="rect">
+                            <a:avLst/>
+                          </a:prstGeom>
+                          <a:ln>
+                            <a:solidFill>
+                              <a:schemeClr val="bg1"/>
+                            </a:solidFill>
+                          </a:ln>
+                        </pic:spPr>
+                      </pic:pic>
+                      <pic:pic xmlns:pic="http://schemas.openxmlformats.org/drawingml/2006/picture">
+                        <pic:nvPicPr>
+                          <pic:cNvPr id="37" name="Picture 37"/>
+                          <pic:cNvPicPr>
+                            <a:picLocks noChangeAspect="1"/>
+                          </pic:cNvPicPr>
+                        </pic:nvPicPr>
+                        <pic:blipFill>
+                          <a:blip r:embed="rId10"/>
+                          <a:stretch>
+                            <a:fillRect/>
+                          </a:stretch>
+                        </pic:blipFill>
+                        <pic:spPr>
+                          <a:xfrm>
+                            <a:off x="2024039" y="0"/>
+                            <a:ext cx="1868967" cy="1401401"/>
+                          </a:xfrm>
+                          <a:prstGeom prst="rect">
+                            <a:avLst/>
+                          </a:prstGeom>
+                          <a:ln>
+                            <a:solidFill>
+                              <a:schemeClr val="bg1"/>
+                            </a:solidFill>
+                          </a:ln>
+                        </pic:spPr>
+                      </pic:pic>
+                    </wpg:wgp>
+                  </a:graphicData>
+                </a:graphic>
+              </wp:inline>
+            </w:drawing>
+          </mc:Choice>
+          <mc:Fallback>
+            <w:pict>
+              <v:group w14:anchorId="7D57446C" id="Group 34" o:spid="_x0000_s1026" style="width:459.95pt;height:110.3pt;mso-position-horizontal-relative:char;mso-position-vertical-relative:line" coordorigin="260" coordsize="58413,14014" o:gfxdata="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">
+                <v:shapetype id="_x0000_t75" coordsize="21600,21600" o:spt="75" o:preferrelative="t" path="m@4@5l@4@11@9@11@9@5xe" filled="f" stroked="f">
+                  <v:stroke joinstyle="miter"/>
+                  <v:formulas>
+                    <v:f eqn="if lineDrawn pixelLineWidth 0"/>
+                    <v:f eqn="sum @0 1 0"/>
+                    <v:f eqn="sum 0 0 @1"/>
+                    <v:f eqn="prod @2 1 2"/>
+                    <v:f eqn="prod @3 21600 pixelWidth"/>
+                    <v:f eqn="prod @3 21600 pixelHeight"/>
+                    <v:f eqn="sum @0 0 1"/>
+                    <v:f eqn="prod @6 1 2"/>
+                    <v:f eqn="prod @7 21600 pixelWidth"/>
+                    <v:f eqn="sum @8 21600 0"/>
+                    <v:f eqn="prod @7 21600 pixelHeight"/>
+                    <v:f eqn="sum @10 21600 0"/>
+                  </v:formulas>
+                  <v:path o:extrusionok="f" gradientshapeok="t" o:connecttype="rect"/>
+                  <o:lock v:ext="edit" aspectratio="t"/>
+                </v:shapetype>
+                <v:shape id="Picture 35" o:spid="_x0000_s1027" type="#_x0000_t75" style="position:absolute;left:40405;width:18269;height:13988;visibility:visible;mso-wrap-style:square" o:gfxdata="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">
+                  <v:imagedata r:id="rId11" o:title=""/>
+                </v:shape>
+                <v:shape id="Picture 36" o:spid="_x0000_s1028" type="#_x0000_t75" style="position:absolute;left:260;width:18612;height:13962;visibility:visible;mso-wrap-style:square" o:gfxdata="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" stroked="t" strokecolor="white [3212]">
+                  <v:imagedata r:id="rId12" o:title=""/>
+                  <v:path arrowok="t"/>
+                </v:shape>
+                <v:shape id="Picture 37" o:spid="_x0000_s1029" type="#_x0000_t75" style="position:absolute;left:20240;width:18690;height:14014;visibility:visible;mso-wrap-style:square" o:gfxdata="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" stroked="t" strokecolor="white [3212]">
+                  <v:imagedata r:id="rId13" o:title=""/>
+                  <v:path arrowok="t"/>
+                </v:shape>
+                <w10:anchorlock/>
+              </v:group>
+            </w:pict>
+          </mc:Fallback>
+        </mc:AlternateContent>
+      </w:r>
+    </w:p>
+    <w:p>
+      <w:pPr>
+        <w:spacing w:before="80" w:after="80"/>
         <w:ind w:firstLine="720"/>
         <w:jc w:val="both"/>
         <w:rPr>
@@ -50059,8 +50172,966 @@
           <w:sz w:val="20"/>
           <w:szCs w:val="20"/>
         </w:rPr>
+        <w:t xml:space="preserve">We then proceeded to increase the number of features. For every dimension we explored, we consistently obtained perfect results. Table </w:t>
+      </w:r>
+      <w:r>
+        <w:rPr>
+          <w:rFonts w:ascii="Arial" w:hAnsi="Arial" w:cs="Arial"/>
+          <w:sz w:val="20"/>
+          <w:szCs w:val="20"/>
+        </w:rPr>
+        <w:t>TODO</w:t>
+      </w:r>
+      <w:r>
+        <w:rPr>
+          <w:rFonts w:ascii="Arial" w:hAnsi="Arial" w:cs="Arial"/>
+          <w:sz w:val="20"/>
+          <w:szCs w:val="20"/>
+        </w:rPr>
+        <w:t xml:space="preserve"> presents our findings for a dataset with an arbitrarily chosen dimension of 15</w:t>
+      </w:r>
+      <w:r>
+        <w:rPr>
+          <w:rFonts w:ascii="Arial" w:hAnsi="Arial" w:cs="Arial"/>
+          <w:sz w:val="20"/>
+          <w:szCs w:val="20"/>
+        </w:rPr>
+        <w:t xml:space="preserve">, while Figure TODO displays various that </w:t>
+      </w:r>
+      <w:r>
+        <w:rPr>
+          <w:rFonts w:ascii="Arial" w:hAnsi="Arial" w:cs="Arial"/>
+          <w:sz w:val="20"/>
+          <w:szCs w:val="20"/>
+        </w:rPr>
+        <w:t>comprehensively depict the training process</w:t>
+      </w:r>
+      <w:r>
+        <w:rPr>
+          <w:rFonts w:ascii="Arial" w:hAnsi="Arial" w:cs="Arial"/>
+          <w:sz w:val="20"/>
+          <w:szCs w:val="20"/>
+        </w:rPr>
+        <w:t xml:space="preserve"> (the construction of the MEB).</w:t>
+      </w:r>
+    </w:p>
+    <w:tbl>
+      <w:tblPr>
+        <w:tblStyle w:val="TableGrid"/>
+        <w:tblW w:w="8453" w:type="dxa"/>
+        <w:jc w:val="center"/>
+        <w:tblLook w:val="04A0" w:firstRow="1" w:lastRow="0" w:firstColumn="1" w:lastColumn="0" w:noHBand="0" w:noVBand="1"/>
+      </w:tblPr>
+      <w:tblGrid>
+        <w:gridCol w:w="1512"/>
+        <w:gridCol w:w="1150"/>
+        <w:gridCol w:w="1250"/>
+        <w:gridCol w:w="1162"/>
+        <w:gridCol w:w="1606"/>
+        <w:gridCol w:w="1773"/>
+      </w:tblGrid>
+      <w:tr>
+        <w:trPr>
+          <w:jc w:val="center"/>
+        </w:trPr>
+        <w:tc>
+          <w:tcPr>
+            <w:tcW w:w="1512" w:type="dxa"/>
+          </w:tcPr>
+          <w:p>
+            <w:pPr>
+              <w:spacing w:after="80"/>
+              <w:jc w:val="both"/>
+              <w:rPr>
+                <w:rFonts w:ascii="Arial" w:hAnsi="Arial" w:cs="Arial"/>
+                <w:sz w:val="20"/>
+                <w:szCs w:val="20"/>
+              </w:rPr>
+            </w:pPr>
+          </w:p>
+        </w:tc>
+        <w:tc>
+          <w:tcPr>
+            <w:tcW w:w="5168" w:type="dxa"/>
+            <w:gridSpan w:val="4"/>
+          </w:tcPr>
+          <w:p>
+            <w:pPr>
+              <w:spacing w:after="80"/>
+              <w:jc w:val="center"/>
+              <w:rPr>
+                <w:rFonts w:ascii="Arial" w:hAnsi="Arial" w:cs="Arial"/>
+                <w:sz w:val="20"/>
+                <w:szCs w:val="20"/>
+              </w:rPr>
+            </w:pPr>
+            <w:r>
+              <w:rPr>
+                <w:rFonts w:ascii="Arial" w:hAnsi="Arial" w:cs="Arial"/>
+                <w:sz w:val="20"/>
+                <w:szCs w:val="20"/>
+              </w:rPr>
+              <w:t>Training</w:t>
+            </w:r>
+          </w:p>
+        </w:tc>
+        <w:tc>
+          <w:tcPr>
+            <w:tcW w:w="1773" w:type="dxa"/>
+          </w:tcPr>
+          <w:p>
+            <w:pPr>
+              <w:spacing w:after="80"/>
+              <w:jc w:val="center"/>
+              <w:rPr>
+                <w:rFonts w:ascii="Arial" w:hAnsi="Arial" w:cs="Arial"/>
+                <w:sz w:val="20"/>
+                <w:szCs w:val="20"/>
+              </w:rPr>
+            </w:pPr>
+            <w:r>
+              <w:rPr>
+                <w:rFonts w:ascii="Arial" w:hAnsi="Arial" w:cs="Arial"/>
+                <w:sz w:val="20"/>
+                <w:szCs w:val="20"/>
+              </w:rPr>
+              <w:t>Test</w:t>
+            </w:r>
+          </w:p>
+        </w:tc>
+      </w:tr>
+      <w:tr>
+        <w:trPr>
+          <w:jc w:val="center"/>
+        </w:trPr>
+        <w:tc>
+          <w:tcPr>
+            <w:tcW w:w="1512" w:type="dxa"/>
+          </w:tcPr>
+          <w:p>
+            <w:pPr>
+              <w:spacing w:after="80"/>
+              <w:jc w:val="both"/>
+              <w:rPr>
+                <w:rFonts w:ascii="Arial" w:hAnsi="Arial" w:cs="Arial"/>
+                <w:sz w:val="20"/>
+                <w:szCs w:val="20"/>
+              </w:rPr>
+            </w:pPr>
+          </w:p>
+        </w:tc>
+        <w:tc>
+          <w:tcPr>
+            <w:tcW w:w="1150" w:type="dxa"/>
+          </w:tcPr>
+          <w:p>
+            <w:pPr>
+              <w:spacing w:after="80"/>
+              <w:jc w:val="center"/>
+              <w:rPr>
+                <w:rFonts w:ascii="Arial" w:hAnsi="Arial" w:cs="Arial"/>
+                <w:sz w:val="20"/>
+                <w:szCs w:val="20"/>
+              </w:rPr>
+            </w:pPr>
+            <w:r>
+              <w:rPr>
+                <w:rFonts w:ascii="Arial" w:hAnsi="Arial" w:cs="Arial"/>
+                <w:sz w:val="20"/>
+                <w:szCs w:val="20"/>
+              </w:rPr>
+              <w:t>Iterations</w:t>
+            </w:r>
+          </w:p>
+        </w:tc>
+        <w:tc>
+          <w:tcPr>
+            <w:tcW w:w="1250" w:type="dxa"/>
+          </w:tcPr>
+          <w:p>
+            <w:pPr>
+              <w:spacing w:after="80"/>
+              <w:jc w:val="center"/>
+              <w:rPr>
+                <w:rFonts w:ascii="Arial" w:hAnsi="Arial" w:cs="Arial"/>
+                <w:sz w:val="20"/>
+                <w:szCs w:val="20"/>
+              </w:rPr>
+            </w:pPr>
+            <w:r>
+              <w:rPr>
+                <w:rFonts w:ascii="Arial" w:hAnsi="Arial" w:cs="Arial"/>
+                <w:sz w:val="20"/>
+                <w:szCs w:val="20"/>
+              </w:rPr>
+              <w:t>CPU Time</w:t>
+            </w:r>
+          </w:p>
+        </w:tc>
+        <w:tc>
+          <w:tcPr>
+            <w:tcW w:w="1162" w:type="dxa"/>
+          </w:tcPr>
+          <w:p>
+            <w:pPr>
+              <w:spacing w:after="80"/>
+              <w:jc w:val="center"/>
+              <w:rPr>
+                <w:rFonts w:ascii="Arial" w:hAnsi="Arial" w:cs="Arial"/>
+                <w:sz w:val="20"/>
+                <w:szCs w:val="20"/>
+              </w:rPr>
+            </w:pPr>
+            <w:r>
+              <w:rPr>
+                <w:rFonts w:ascii="Arial" w:hAnsi="Arial" w:cs="Arial"/>
+                <w:sz w:val="20"/>
+                <w:szCs w:val="20"/>
+              </w:rPr>
+              <w:t>Radius</w:t>
+            </w:r>
+          </w:p>
+        </w:tc>
+        <w:tc>
+          <w:tcPr>
+            <w:tcW w:w="1606" w:type="dxa"/>
+          </w:tcPr>
+          <w:p>
+            <w:pPr>
+              <w:spacing w:after="80"/>
+              <w:jc w:val="center"/>
+              <w:rPr>
+                <w:rFonts w:ascii="Arial" w:hAnsi="Arial" w:cs="Arial"/>
+                <w:sz w:val="20"/>
+                <w:szCs w:val="20"/>
+              </w:rPr>
+            </w:pPr>
+            <w:r>
+              <w:rPr>
+                <w:rFonts w:ascii="Arial" w:hAnsi="Arial" w:cs="Arial"/>
+                <w:sz w:val="20"/>
+                <w:szCs w:val="20"/>
+              </w:rPr>
+              <w:t>Active set size</w:t>
+            </w:r>
+          </w:p>
+        </w:tc>
+        <w:tc>
+          <w:tcPr>
+            <w:tcW w:w="1773" w:type="dxa"/>
+          </w:tcPr>
+          <w:p>
+            <w:pPr>
+              <w:spacing w:after="80"/>
+              <w:jc w:val="center"/>
+              <w:rPr>
+                <w:rFonts w:ascii="Arial" w:hAnsi="Arial" w:cs="Arial"/>
+                <w:sz w:val="20"/>
+                <w:szCs w:val="20"/>
+              </w:rPr>
+            </w:pPr>
+            <w:r>
+              <w:rPr>
+                <w:rFonts w:ascii="Arial" w:hAnsi="Arial" w:cs="Arial"/>
+                <w:sz w:val="20"/>
+                <w:szCs w:val="20"/>
+              </w:rPr>
+              <w:t>Outlier accuracy</w:t>
+            </w:r>
+          </w:p>
+        </w:tc>
+      </w:tr>
+      <w:tr>
+        <w:trPr>
+          <w:jc w:val="center"/>
+        </w:trPr>
+        <w:tc>
+          <w:tcPr>
+            <w:tcW w:w="1512" w:type="dxa"/>
+          </w:tcPr>
+          <w:p>
+            <w:pPr>
+              <w:spacing w:after="80"/>
+              <w:jc w:val="both"/>
+              <w:rPr>
+                <w:rFonts w:ascii="Arial" w:hAnsi="Arial" w:cs="Arial"/>
+                <w:sz w:val="20"/>
+                <w:szCs w:val="20"/>
+              </w:rPr>
+            </w:pPr>
+            <w:r>
+              <w:rPr>
+                <w:rFonts w:ascii="Arial" w:hAnsi="Arial" w:cs="Arial"/>
+                <w:sz w:val="20"/>
+                <w:szCs w:val="20"/>
+              </w:rPr>
+              <w:t>ASFW</w:t>
+            </w:r>
+          </w:p>
+        </w:tc>
+        <w:tc>
+          <w:tcPr>
+            <w:tcW w:w="1150" w:type="dxa"/>
+          </w:tcPr>
+          <w:p>
+            <w:pPr>
+              <w:spacing w:after="80"/>
+              <w:jc w:val="center"/>
+              <w:rPr>
+                <w:rFonts w:ascii="Arial" w:hAnsi="Arial" w:cs="Arial"/>
+                <w:sz w:val="20"/>
+                <w:szCs w:val="20"/>
+              </w:rPr>
+            </w:pPr>
+            <w:r>
+              <w:rPr>
+                <w:rFonts w:ascii="Arial" w:hAnsi="Arial" w:cs="Arial"/>
+                <w:sz w:val="20"/>
+                <w:szCs w:val="20"/>
+              </w:rPr>
+              <w:t>379</w:t>
+            </w:r>
+          </w:p>
+        </w:tc>
+        <w:tc>
+          <w:tcPr>
+            <w:tcW w:w="1250" w:type="dxa"/>
+          </w:tcPr>
+          <w:p>
+            <w:pPr>
+              <w:spacing w:after="80"/>
+              <w:jc w:val="center"/>
+              <w:rPr>
+                <w:rFonts w:ascii="Arial" w:hAnsi="Arial" w:cs="Arial"/>
+                <w:sz w:val="20"/>
+                <w:szCs w:val="20"/>
+              </w:rPr>
+            </w:pPr>
+            <w:r>
+              <w:rPr>
+                <w:rFonts w:ascii="Arial" w:hAnsi="Arial" w:cs="Arial"/>
+                <w:sz w:val="20"/>
+                <w:szCs w:val="20"/>
+              </w:rPr>
+              <w:t>21.1</w:t>
+            </w:r>
+            <w:r>
+              <w:rPr>
+                <w:rFonts w:ascii="Arial" w:hAnsi="Arial" w:cs="Arial"/>
+                <w:sz w:val="20"/>
+                <w:szCs w:val="20"/>
+              </w:rPr>
+              <w:t>40</w:t>
+            </w:r>
+          </w:p>
+        </w:tc>
+        <w:tc>
+          <w:tcPr>
+            <w:tcW w:w="1162" w:type="dxa"/>
+          </w:tcPr>
+          <w:p>
+            <w:pPr>
+              <w:spacing w:after="80"/>
+              <w:jc w:val="center"/>
+              <w:rPr>
+                <w:rFonts w:ascii="Arial" w:hAnsi="Arial" w:cs="Arial"/>
+                <w:sz w:val="20"/>
+                <w:szCs w:val="20"/>
+              </w:rPr>
+            </w:pPr>
+            <w:r>
+              <w:rPr>
+                <w:rFonts w:ascii="Arial" w:hAnsi="Arial" w:cs="Arial"/>
+                <w:sz w:val="20"/>
+                <w:szCs w:val="20"/>
+              </w:rPr>
+              <w:t>1.01937</w:t>
+            </w:r>
+            <w:r>
+              <w:rPr>
+                <w:rFonts w:ascii="Arial" w:hAnsi="Arial" w:cs="Arial"/>
+                <w:sz w:val="20"/>
+                <w:szCs w:val="20"/>
+              </w:rPr>
+              <w:t>5</w:t>
+            </w:r>
+          </w:p>
+        </w:tc>
+        <w:tc>
+          <w:tcPr>
+            <w:tcW w:w="1606" w:type="dxa"/>
+          </w:tcPr>
+          <w:p>
+            <w:pPr>
+              <w:spacing w:after="80"/>
+              <w:jc w:val="center"/>
+              <w:rPr>
+                <w:rFonts w:ascii="Arial" w:hAnsi="Arial" w:cs="Arial"/>
+                <w:sz w:val="20"/>
+                <w:szCs w:val="20"/>
+              </w:rPr>
+            </w:pPr>
+            <w:r>
+              <w:rPr>
+                <w:rFonts w:ascii="Arial" w:hAnsi="Arial" w:cs="Arial"/>
+                <w:sz w:val="20"/>
+                <w:szCs w:val="20"/>
+              </w:rPr>
+              <w:t>15</w:t>
+            </w:r>
+          </w:p>
+        </w:tc>
+        <w:tc>
+          <w:tcPr>
+            <w:tcW w:w="1773" w:type="dxa"/>
+          </w:tcPr>
+          <w:p>
+            <w:pPr>
+              <w:spacing w:after="80"/>
+              <w:jc w:val="center"/>
+              <w:rPr>
+                <w:rFonts w:ascii="Arial" w:hAnsi="Arial" w:cs="Arial"/>
+                <w:sz w:val="20"/>
+                <w:szCs w:val="20"/>
+              </w:rPr>
+            </w:pPr>
+            <w:r>
+              <w:rPr>
+                <w:rFonts w:ascii="Arial" w:hAnsi="Arial" w:cs="Arial"/>
+                <w:sz w:val="20"/>
+                <w:szCs w:val="20"/>
+              </w:rPr>
+              <w:t>100%</w:t>
+            </w:r>
+          </w:p>
+        </w:tc>
+      </w:tr>
+      <w:tr>
+        <w:trPr>
+          <w:jc w:val="center"/>
+        </w:trPr>
+        <w:tc>
+          <w:tcPr>
+            <w:tcW w:w="1512" w:type="dxa"/>
+          </w:tcPr>
+          <w:p>
+            <w:pPr>
+              <w:spacing w:after="80"/>
+              <w:jc w:val="both"/>
+              <w:rPr>
+                <w:rFonts w:ascii="Arial" w:hAnsi="Arial" w:cs="Arial"/>
+                <w:sz w:val="20"/>
+                <w:szCs w:val="20"/>
+              </w:rPr>
+            </w:pPr>
+            <w:r>
+              <w:rPr>
+                <w:rFonts w:ascii="Arial" w:hAnsi="Arial" w:cs="Arial"/>
+                <w:sz w:val="20"/>
+                <w:szCs w:val="20"/>
+              </w:rPr>
+              <w:t>BPFW</w:t>
+            </w:r>
+          </w:p>
+        </w:tc>
+        <w:tc>
+          <w:tcPr>
+            <w:tcW w:w="1150" w:type="dxa"/>
+          </w:tcPr>
+          <w:p>
+            <w:pPr>
+              <w:spacing w:after="80"/>
+              <w:jc w:val="center"/>
+              <w:rPr>
+                <w:rFonts w:ascii="Arial" w:hAnsi="Arial" w:cs="Arial"/>
+                <w:sz w:val="20"/>
+                <w:szCs w:val="20"/>
+              </w:rPr>
+            </w:pPr>
+            <w:r>
+              <w:rPr>
+                <w:rFonts w:ascii="Arial" w:hAnsi="Arial" w:cs="Arial"/>
+                <w:sz w:val="20"/>
+                <w:szCs w:val="20"/>
+              </w:rPr>
+              <w:t>272</w:t>
+            </w:r>
+          </w:p>
+        </w:tc>
+        <w:tc>
+          <w:tcPr>
+            <w:tcW w:w="1250" w:type="dxa"/>
+          </w:tcPr>
+          <w:p>
+            <w:pPr>
+              <w:spacing w:after="80"/>
+              <w:jc w:val="center"/>
+              <w:rPr>
+                <w:rFonts w:ascii="Arial" w:hAnsi="Arial" w:cs="Arial"/>
+                <w:sz w:val="20"/>
+                <w:szCs w:val="20"/>
+              </w:rPr>
+            </w:pPr>
+            <w:r>
+              <w:rPr>
+                <w:rFonts w:ascii="Arial" w:hAnsi="Arial" w:cs="Arial"/>
+                <w:sz w:val="20"/>
+                <w:szCs w:val="20"/>
+              </w:rPr>
+              <w:t>16.12</w:t>
+            </w:r>
+            <w:r>
+              <w:rPr>
+                <w:rFonts w:ascii="Arial" w:hAnsi="Arial" w:cs="Arial"/>
+                <w:sz w:val="20"/>
+                <w:szCs w:val="20"/>
+              </w:rPr>
+              <w:t>9</w:t>
+            </w:r>
+          </w:p>
+        </w:tc>
+        <w:tc>
+          <w:tcPr>
+            <w:tcW w:w="1162" w:type="dxa"/>
+          </w:tcPr>
+          <w:p>
+            <w:pPr>
+              <w:spacing w:after="80"/>
+              <w:jc w:val="center"/>
+              <w:rPr>
+                <w:rFonts w:ascii="Arial" w:hAnsi="Arial" w:cs="Arial"/>
+                <w:sz w:val="20"/>
+                <w:szCs w:val="20"/>
+              </w:rPr>
+            </w:pPr>
+            <w:r>
+              <w:rPr>
+                <w:rFonts w:ascii="Arial" w:hAnsi="Arial" w:cs="Arial"/>
+                <w:sz w:val="20"/>
+                <w:szCs w:val="20"/>
+              </w:rPr>
+              <w:t>1.019365</w:t>
+            </w:r>
+          </w:p>
+        </w:tc>
+        <w:tc>
+          <w:tcPr>
+            <w:tcW w:w="1606" w:type="dxa"/>
+          </w:tcPr>
+          <w:p>
+            <w:pPr>
+              <w:spacing w:after="80"/>
+              <w:jc w:val="center"/>
+              <w:rPr>
+                <w:rFonts w:ascii="Arial" w:hAnsi="Arial" w:cs="Arial"/>
+                <w:sz w:val="20"/>
+                <w:szCs w:val="20"/>
+              </w:rPr>
+            </w:pPr>
+            <w:r>
+              <w:rPr>
+                <w:rFonts w:ascii="Arial" w:hAnsi="Arial" w:cs="Arial"/>
+                <w:sz w:val="20"/>
+                <w:szCs w:val="20"/>
+              </w:rPr>
+              <w:t>14</w:t>
+            </w:r>
+          </w:p>
+        </w:tc>
+        <w:tc>
+          <w:tcPr>
+            <w:tcW w:w="1773" w:type="dxa"/>
+          </w:tcPr>
+          <w:p>
+            <w:pPr>
+              <w:spacing w:after="80"/>
+              <w:jc w:val="center"/>
+              <w:rPr>
+                <w:rFonts w:ascii="Arial" w:hAnsi="Arial" w:cs="Arial"/>
+                <w:sz w:val="20"/>
+                <w:szCs w:val="20"/>
+              </w:rPr>
+            </w:pPr>
+            <w:r>
+              <w:rPr>
+                <w:rFonts w:ascii="Arial" w:hAnsi="Arial" w:cs="Arial"/>
+                <w:sz w:val="20"/>
+                <w:szCs w:val="20"/>
+              </w:rPr>
+              <w:t>100%</w:t>
+            </w:r>
+          </w:p>
+        </w:tc>
+      </w:tr>
+      <w:tr>
+        <w:trPr>
+          <w:jc w:val="center"/>
+        </w:trPr>
+        <w:tc>
+          <w:tcPr>
+            <w:tcW w:w="1512" w:type="dxa"/>
+          </w:tcPr>
+          <w:p>
+            <w:pPr>
+              <w:spacing w:after="80"/>
+              <w:jc w:val="both"/>
+              <w:rPr>
+                <w:rFonts w:ascii="Arial" w:hAnsi="Arial" w:cs="Arial"/>
+                <w:sz w:val="20"/>
+                <w:szCs w:val="20"/>
+              </w:rPr>
+            </w:pPr>
+            <w:r>
+              <w:rPr>
+                <w:rFonts w:ascii="Arial" w:hAnsi="Arial" w:cs="Arial"/>
+                <w:sz w:val="20"/>
+                <w:szCs w:val="20"/>
+              </w:rPr>
+              <w:t>(1+ε)-approx.</w:t>
+            </w:r>
+          </w:p>
+        </w:tc>
+        <w:tc>
+          <w:tcPr>
+            <w:tcW w:w="1150" w:type="dxa"/>
+          </w:tcPr>
+          <w:p>
+            <w:pPr>
+              <w:spacing w:after="80"/>
+              <w:jc w:val="center"/>
+              <w:rPr>
+                <w:rFonts w:ascii="Arial" w:hAnsi="Arial" w:cs="Arial"/>
+                <w:sz w:val="20"/>
+                <w:szCs w:val="20"/>
+              </w:rPr>
+            </w:pPr>
+            <w:r>
+              <w:rPr>
+                <w:rFonts w:ascii="Arial" w:hAnsi="Arial" w:cs="Arial"/>
+                <w:sz w:val="20"/>
+                <w:szCs w:val="20"/>
+              </w:rPr>
+              <w:t>747</w:t>
+            </w:r>
+          </w:p>
+        </w:tc>
+        <w:tc>
+          <w:tcPr>
+            <w:tcW w:w="1250" w:type="dxa"/>
+          </w:tcPr>
+          <w:p>
+            <w:pPr>
+              <w:spacing w:after="80"/>
+              <w:jc w:val="center"/>
+              <w:rPr>
+                <w:rFonts w:ascii="Arial" w:hAnsi="Arial" w:cs="Arial"/>
+                <w:sz w:val="20"/>
+                <w:szCs w:val="20"/>
+              </w:rPr>
+            </w:pPr>
+            <w:r>
+              <w:rPr>
+                <w:rFonts w:ascii="Arial" w:hAnsi="Arial" w:cs="Arial"/>
+                <w:sz w:val="20"/>
+                <w:szCs w:val="20"/>
+              </w:rPr>
+              <w:t>22.495</w:t>
+            </w:r>
+          </w:p>
+        </w:tc>
+        <w:tc>
+          <w:tcPr>
+            <w:tcW w:w="1162" w:type="dxa"/>
+          </w:tcPr>
+          <w:p>
+            <w:pPr>
+              <w:spacing w:after="80"/>
+              <w:jc w:val="center"/>
+              <w:rPr>
+                <w:rFonts w:ascii="Arial" w:hAnsi="Arial" w:cs="Arial"/>
+                <w:sz w:val="20"/>
+                <w:szCs w:val="20"/>
+              </w:rPr>
+            </w:pPr>
+            <w:r>
+              <w:rPr>
+                <w:rFonts w:ascii="Arial" w:hAnsi="Arial" w:cs="Arial"/>
+                <w:sz w:val="20"/>
+                <w:szCs w:val="20"/>
+              </w:rPr>
+              <w:t>1.01969</w:t>
+            </w:r>
+            <w:r>
+              <w:rPr>
+                <w:rFonts w:ascii="Arial" w:hAnsi="Arial" w:cs="Arial"/>
+                <w:sz w:val="20"/>
+                <w:szCs w:val="20"/>
+              </w:rPr>
+              <w:t>7</w:t>
+            </w:r>
+          </w:p>
+        </w:tc>
+        <w:tc>
+          <w:tcPr>
+            <w:tcW w:w="1606" w:type="dxa"/>
+          </w:tcPr>
+          <w:p>
+            <w:pPr>
+              <w:spacing w:after="80"/>
+              <w:jc w:val="center"/>
+              <w:rPr>
+                <w:rFonts w:ascii="Arial" w:hAnsi="Arial" w:cs="Arial"/>
+                <w:sz w:val="20"/>
+                <w:szCs w:val="20"/>
+              </w:rPr>
+            </w:pPr>
+            <w:r>
+              <w:rPr>
+                <w:rFonts w:ascii="Arial" w:hAnsi="Arial" w:cs="Arial"/>
+                <w:sz w:val="20"/>
+                <w:szCs w:val="20"/>
+              </w:rPr>
+              <w:t>18</w:t>
+            </w:r>
+          </w:p>
+        </w:tc>
+        <w:tc>
+          <w:tcPr>
+            <w:tcW w:w="1773" w:type="dxa"/>
+          </w:tcPr>
+          <w:p>
+            <w:pPr>
+              <w:spacing w:after="80"/>
+              <w:jc w:val="center"/>
+              <w:rPr>
+                <w:rFonts w:ascii="Arial" w:hAnsi="Arial" w:cs="Arial"/>
+                <w:sz w:val="20"/>
+                <w:szCs w:val="20"/>
+              </w:rPr>
+            </w:pPr>
+            <w:r>
+              <w:rPr>
+                <w:rFonts w:ascii="Arial" w:hAnsi="Arial" w:cs="Arial"/>
+                <w:sz w:val="20"/>
+                <w:szCs w:val="20"/>
+              </w:rPr>
+              <w:t>100%</w:t>
+            </w:r>
+          </w:p>
+        </w:tc>
+      </w:tr>
+    </w:tbl>
+    <w:p>
+      <w:pPr>
+        <w:spacing w:before="80" w:after="80"/>
+        <w:ind w:firstLine="720"/>
+        <w:jc w:val="both"/>
+        <w:rPr>
+          <w:rFonts w:ascii="Arial" w:hAnsi="Arial" w:cs="Arial"/>
+          <w:sz w:val="20"/>
+          <w:szCs w:val="20"/>
+        </w:rPr>
+      </w:pPr>
+    </w:p>
+    <w:p>
+      <w:pPr>
+        <w:spacing w:after="80"/>
+        <w:ind w:firstLine="720"/>
+        <w:rPr>
+          <w:noProof/>
+        </w:rPr>
+      </w:pPr>
+      <w:r>
+        <w:rPr>
+          <w:rFonts w:ascii="Arial" w:hAnsi="Arial" w:cs="Arial"/>
+          <w:sz w:val="20"/>
+          <w:szCs w:val="20"/>
+        </w:rPr>
         <w:lastRenderedPageBreak/>
-        <w:t>We then proceeded to increase the number of features. For every dimension we explored, we consistently obtained perfect results. Table 3 presents our findings for a dataset with an arbitrarily chosen dimension of 15.</w:t>
+        <w:drawing>
+          <wp:inline distT="0" distB="0" distL="0" distR="0" wp14:anchorId="18428C73" wp14:editId="1A8FF232">
+            <wp:extent cx="1600199" cy="1200150"/>
+            <wp:effectExtent l="0" t="0" r="635" b="0"/>
+            <wp:docPr id="4" name="Picture 4"/>
+            <wp:cNvGraphicFramePr>
+              <a:graphicFrameLocks xmlns:a="http://schemas.openxmlformats.org/drawingml/2006/main" noChangeAspect="1"/>
+            </wp:cNvGraphicFramePr>
+            <a:graphic xmlns:a="http://schemas.openxmlformats.org/drawingml/2006/main">
+              <a:graphicData uri="http://schemas.openxmlformats.org/drawingml/2006/picture">
+                <pic:pic xmlns:pic="http://schemas.openxmlformats.org/drawingml/2006/picture">
+                  <pic:nvPicPr>
+                    <pic:cNvPr id="1" name=""/>
+                    <pic:cNvPicPr/>
+                  </pic:nvPicPr>
+                  <pic:blipFill>
+                    <a:blip r:embed="rId14"/>
+                    <a:stretch>
+                      <a:fillRect/>
+                    </a:stretch>
+                  </pic:blipFill>
+                  <pic:spPr>
+                    <a:xfrm>
+                      <a:off x="0" y="0"/>
+                      <a:ext cx="1612578" cy="1209434"/>
+                    </a:xfrm>
+                    <a:prstGeom prst="rect">
+                      <a:avLst/>
+                    </a:prstGeom>
+                  </pic:spPr>
+                </pic:pic>
+              </a:graphicData>
+            </a:graphic>
+          </wp:inline>
+        </w:drawing>
+      </w:r>
+      <w:r>
+        <w:rPr>
+          <w:noProof/>
+        </w:rPr>
+        <w:t xml:space="preserve"> </w:t>
+      </w:r>
+      <w:r>
+        <w:rPr>
+          <w:rFonts w:ascii="Arial" w:hAnsi="Arial" w:cs="Arial"/>
+          <w:sz w:val="20"/>
+          <w:szCs w:val="20"/>
+        </w:rPr>
+        <w:drawing>
+          <wp:inline distT="0" distB="0" distL="0" distR="0" wp14:anchorId="5B235032" wp14:editId="05E0F14F">
+            <wp:extent cx="1422400" cy="1066800"/>
+            <wp:effectExtent l="0" t="0" r="6350" b="0"/>
+            <wp:docPr id="5" name="Picture 5"/>
+            <wp:cNvGraphicFramePr>
+              <a:graphicFrameLocks xmlns:a="http://schemas.openxmlformats.org/drawingml/2006/main" noChangeAspect="1"/>
+            </wp:cNvGraphicFramePr>
+            <a:graphic xmlns:a="http://schemas.openxmlformats.org/drawingml/2006/main">
+              <a:graphicData uri="http://schemas.openxmlformats.org/drawingml/2006/picture">
+                <pic:pic xmlns:pic="http://schemas.openxmlformats.org/drawingml/2006/picture">
+                  <pic:nvPicPr>
+                    <pic:cNvPr id="1" name=""/>
+                    <pic:cNvPicPr/>
+                  </pic:nvPicPr>
+                  <pic:blipFill>
+                    <a:blip r:embed="rId15"/>
+                    <a:stretch>
+                      <a:fillRect/>
+                    </a:stretch>
+                  </pic:blipFill>
+                  <pic:spPr>
+                    <a:xfrm>
+                      <a:off x="0" y="0"/>
+                      <a:ext cx="1433046" cy="1074785"/>
+                    </a:xfrm>
+                    <a:prstGeom prst="rect">
+                      <a:avLst/>
+                    </a:prstGeom>
+                  </pic:spPr>
+                </pic:pic>
+              </a:graphicData>
+            </a:graphic>
+          </wp:inline>
+        </w:drawing>
+      </w:r>
+    </w:p>
+    <w:p>
+      <w:pPr>
+        <w:spacing w:after="80"/>
+        <w:ind w:firstLine="720"/>
+        <w:rPr>
+          <w:rFonts w:ascii="Arial" w:hAnsi="Arial" w:cs="Arial"/>
+          <w:sz w:val="20"/>
+          <w:szCs w:val="20"/>
+        </w:rPr>
+      </w:pPr>
+      <w:r>
+        <w:rPr>
+          <w:rFonts w:ascii="Arial" w:hAnsi="Arial" w:cs="Arial"/>
+          <w:sz w:val="20"/>
+          <w:szCs w:val="20"/>
+        </w:rPr>
+        <w:drawing>
+          <wp:inline distT="0" distB="0" distL="0" distR="0" wp14:anchorId="49B86C08" wp14:editId="2F38179A">
+            <wp:extent cx="1886857" cy="1415143"/>
+            <wp:effectExtent l="0" t="0" r="0" b="0"/>
+            <wp:docPr id="6" name="Picture 6"/>
+            <wp:cNvGraphicFramePr>
+              <a:graphicFrameLocks xmlns:a="http://schemas.openxmlformats.org/drawingml/2006/main" noChangeAspect="1"/>
+            </wp:cNvGraphicFramePr>
+            <a:graphic xmlns:a="http://schemas.openxmlformats.org/drawingml/2006/main">
+              <a:graphicData uri="http://schemas.openxmlformats.org/drawingml/2006/picture">
+                <pic:pic xmlns:pic="http://schemas.openxmlformats.org/drawingml/2006/picture">
+                  <pic:nvPicPr>
+                    <pic:cNvPr id="1" name=""/>
+                    <pic:cNvPicPr/>
+                  </pic:nvPicPr>
+                  <pic:blipFill>
+                    <a:blip r:embed="rId16"/>
+                    <a:stretch>
+                      <a:fillRect/>
+                    </a:stretch>
+                  </pic:blipFill>
+                  <pic:spPr>
+                    <a:xfrm>
+                      <a:off x="0" y="0"/>
+                      <a:ext cx="1892839" cy="1419629"/>
+                    </a:xfrm>
+                    <a:prstGeom prst="rect">
+                      <a:avLst/>
+                    </a:prstGeom>
+                  </pic:spPr>
+                </pic:pic>
+              </a:graphicData>
+            </a:graphic>
+          </wp:inline>
+        </w:drawing>
+      </w:r>
+      <w:r>
+        <w:rPr>
+          <w:noProof/>
+        </w:rPr>
+        <w:t xml:space="preserve"> </w:t>
+      </w:r>
+      <w:r>
+        <w:rPr>
+          <w:rFonts w:ascii="Arial" w:hAnsi="Arial" w:cs="Arial"/>
+          <w:sz w:val="20"/>
+          <w:szCs w:val="20"/>
+        </w:rPr>
+        <w:drawing>
+          <wp:inline distT="0" distB="0" distL="0" distR="0" wp14:anchorId="2C887729" wp14:editId="560C87F6">
+            <wp:extent cx="1885770" cy="1414327"/>
+            <wp:effectExtent l="0" t="0" r="635" b="0"/>
+            <wp:docPr id="7" name="Picture 7"/>
+            <wp:cNvGraphicFramePr>
+              <a:graphicFrameLocks xmlns:a="http://schemas.openxmlformats.org/drawingml/2006/main" noChangeAspect="1"/>
+            </wp:cNvGraphicFramePr>
+            <a:graphic xmlns:a="http://schemas.openxmlformats.org/drawingml/2006/main">
+              <a:graphicData uri="http://schemas.openxmlformats.org/drawingml/2006/picture">
+                <pic:pic xmlns:pic="http://schemas.openxmlformats.org/drawingml/2006/picture">
+                  <pic:nvPicPr>
+                    <pic:cNvPr id="1" name=""/>
+                    <pic:cNvPicPr/>
+                  </pic:nvPicPr>
+                  <pic:blipFill>
+                    <a:blip r:embed="rId17"/>
+                    <a:stretch>
+                      <a:fillRect/>
+                    </a:stretch>
+                  </pic:blipFill>
+                  <pic:spPr>
+                    <a:xfrm>
+                      <a:off x="0" y="0"/>
+                      <a:ext cx="1900867" cy="1425649"/>
+                    </a:xfrm>
+                    <a:prstGeom prst="rect">
+                      <a:avLst/>
+                    </a:prstGeom>
+                  </pic:spPr>
+                </pic:pic>
+              </a:graphicData>
+            </a:graphic>
+          </wp:inline>
+        </w:drawing>
       </w:r>
     </w:p>
     <w:p>
@@ -50190,6 +51261,7 @@
     <w:p>
       <w:pPr>
         <w:spacing w:after="80"/>
+        <w:ind w:firstLine="720"/>
         <w:jc w:val="both"/>
         <w:rPr>
           <w:rFonts w:ascii="Arial" w:hAnsi="Arial" w:cs="Arial"/>
@@ -50259,16 +51331,166 @@
       </w:pPr>
       <w:r>
         <w:rPr>
-          <w:rFonts w:ascii="Arial" w:hAnsi="Arial" w:cs="Arial"/>
-          <w:sz w:val="20"/>
-          <w:szCs w:val="20"/>
-        </w:rPr>
-        <w:t>Subsequently, we documented the results obtained using the 10-feature dataset, which are presented in Table TODO.</w:t>
+          <w:noProof/>
+        </w:rPr>
+        <mc:AlternateContent>
+          <mc:Choice Requires="wpg">
+            <w:drawing>
+              <wp:anchor distT="0" distB="0" distL="114300" distR="114300" simplePos="0" relativeHeight="251659264" behindDoc="0" locked="0" layoutInCell="1" allowOverlap="1" wp14:anchorId="4D0F2F4D" wp14:editId="4E1D82AE">
+                <wp:simplePos x="0" y="0"/>
+                <wp:positionH relativeFrom="column">
+                  <wp:posOffset>164465</wp:posOffset>
+                </wp:positionH>
+                <wp:positionV relativeFrom="paragraph">
+                  <wp:posOffset>0</wp:posOffset>
+                </wp:positionV>
+                <wp:extent cx="5614994" cy="1401188"/>
+                <wp:effectExtent l="0" t="0" r="5080" b="8890"/>
+                <wp:wrapNone/>
+                <wp:docPr id="30" name="Group 30"/>
+                <wp:cNvGraphicFramePr/>
+                <a:graphic xmlns:a="http://schemas.openxmlformats.org/drawingml/2006/main">
+                  <a:graphicData uri="http://schemas.microsoft.com/office/word/2010/wordprocessingGroup">
+                    <wpg:wgp>
+                      <wpg:cNvGrpSpPr/>
+                      <wpg:grpSpPr>
+                        <a:xfrm>
+                          <a:off x="0" y="0"/>
+                          <a:ext cx="5614994" cy="1401188"/>
+                          <a:chOff x="8544" y="8546"/>
+                          <a:chExt cx="5614994" cy="1401189"/>
+                        </a:xfrm>
+                      </wpg:grpSpPr>
+                      <pic:pic xmlns:pic="http://schemas.openxmlformats.org/drawingml/2006/picture">
+                        <pic:nvPicPr>
+                          <pic:cNvPr id="31" name="Picture 31"/>
+                          <pic:cNvPicPr>
+                            <a:picLocks noChangeAspect="1"/>
+                          </pic:cNvPicPr>
+                        </pic:nvPicPr>
+                        <pic:blipFill>
+                          <a:blip r:embed="rId18"/>
+                          <a:stretch>
+                            <a:fillRect/>
+                          </a:stretch>
+                        </pic:blipFill>
+                        <pic:spPr>
+                          <a:xfrm>
+                            <a:off x="8544" y="8546"/>
+                            <a:ext cx="1866900" cy="1400175"/>
+                          </a:xfrm>
+                          <a:prstGeom prst="rect">
+                            <a:avLst/>
+                          </a:prstGeom>
+                          <a:ln>
+                            <a:noFill/>
+                          </a:ln>
+                        </pic:spPr>
+                      </pic:pic>
+                      <pic:pic xmlns:pic="http://schemas.openxmlformats.org/drawingml/2006/picture">
+                        <pic:nvPicPr>
+                          <pic:cNvPr id="32" name="Picture 32"/>
+                          <pic:cNvPicPr>
+                            <a:picLocks noChangeAspect="1"/>
+                          </pic:cNvPicPr>
+                        </pic:nvPicPr>
+                        <pic:blipFill>
+                          <a:blip r:embed="rId19"/>
+                          <a:stretch>
+                            <a:fillRect/>
+                          </a:stretch>
+                        </pic:blipFill>
+                        <pic:spPr>
+                          <a:xfrm>
+                            <a:off x="1884967" y="9526"/>
+                            <a:ext cx="1866900" cy="1400175"/>
+                          </a:xfrm>
+                          <a:prstGeom prst="rect">
+                            <a:avLst/>
+                          </a:prstGeom>
+                          <a:ln>
+                            <a:noFill/>
+                          </a:ln>
+                        </pic:spPr>
+                      </pic:pic>
+                      <pic:pic xmlns:pic="http://schemas.openxmlformats.org/drawingml/2006/picture">
+                        <pic:nvPicPr>
+                          <pic:cNvPr id="33" name="Picture 33"/>
+                          <pic:cNvPicPr>
+                            <a:picLocks noChangeAspect="1"/>
+                          </pic:cNvPicPr>
+                        </pic:nvPicPr>
+                        <pic:blipFill>
+                          <a:blip r:embed="rId20"/>
+                          <a:stretch>
+                            <a:fillRect/>
+                          </a:stretch>
+                        </pic:blipFill>
+                        <pic:spPr>
+                          <a:xfrm>
+                            <a:off x="3756638" y="9560"/>
+                            <a:ext cx="1866900" cy="1400175"/>
+                          </a:xfrm>
+                          <a:prstGeom prst="rect">
+                            <a:avLst/>
+                          </a:prstGeom>
+                          <a:ln>
+                            <a:noFill/>
+                          </a:ln>
+                        </pic:spPr>
+                      </pic:pic>
+                    </wpg:wgp>
+                  </a:graphicData>
+                </a:graphic>
+              </wp:anchor>
+            </w:drawing>
+          </mc:Choice>
+          <mc:Fallback>
+            <w:pict>
+              <v:group w14:anchorId="4FD204D9" id="Group 30" o:spid="_x0000_s1026" style="position:absolute;margin-left:12.95pt;margin-top:0;width:442.15pt;height:110.35pt;z-index:251659264" coordorigin="85,85" coordsize="56149,14011" o:gfxdata="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">
+                <v:shape id="Picture 31" o:spid="_x0000_s1027" type="#_x0000_t75" style="position:absolute;left:85;top:85;width:18669;height:14002;visibility:visible;mso-wrap-style:square" o:gfxdata="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">
+                  <v:imagedata r:id="rId21" o:title=""/>
+                </v:shape>
+                <v:shape id="Picture 32" o:spid="_x0000_s1028" type="#_x0000_t75" style="position:absolute;left:18849;top:95;width:18669;height:14002;visibility:visible;mso-wrap-style:square" o:gfxdata="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">
+                  <v:imagedata r:id="rId22" o:title=""/>
+                </v:shape>
+                <v:shape id="Picture 33" o:spid="_x0000_s1029" type="#_x0000_t75" style="position:absolute;left:37566;top:95;width:18669;height:14002;visibility:visible;mso-wrap-style:square" o:gfxdata="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">
+                  <v:imagedata r:id="rId23" o:title=""/>
+                </v:shape>
+              </v:group>
+            </w:pict>
+          </mc:Fallback>
+        </mc:AlternateContent>
       </w:r>
     </w:p>
     <w:p>
       <w:pPr>
         <w:spacing w:after="80"/>
+        <w:ind w:firstLine="720"/>
+        <w:jc w:val="both"/>
+        <w:rPr>
+          <w:rFonts w:ascii="Arial" w:hAnsi="Arial" w:cs="Arial"/>
+          <w:sz w:val="20"/>
+          <w:szCs w:val="20"/>
+        </w:rPr>
+      </w:pPr>
+    </w:p>
+    <w:p>
+      <w:pPr>
+        <w:spacing w:after="80"/>
+        <w:ind w:firstLine="720"/>
+        <w:jc w:val="both"/>
+        <w:rPr>
+          <w:rFonts w:ascii="Arial" w:hAnsi="Arial" w:cs="Arial"/>
+          <w:sz w:val="20"/>
+          <w:szCs w:val="20"/>
+        </w:rPr>
+      </w:pPr>
+    </w:p>
+    <w:p>
+      <w:pPr>
+        <w:spacing w:after="80"/>
+        <w:ind w:firstLine="720"/>
         <w:jc w:val="both"/>
         <w:rPr>
           <w:rFonts w:ascii="Arial" w:hAnsi="Arial" w:cs="Arial"/>
@@ -50313,6 +51535,7 @@
     <w:p>
       <w:pPr>
         <w:spacing w:after="80"/>
+        <w:ind w:firstLine="720"/>
         <w:jc w:val="both"/>
         <w:rPr>
           <w:rFonts w:ascii="Arial" w:hAnsi="Arial" w:cs="Arial"/>
@@ -50320,24 +51543,46 @@
           <w:szCs w:val="20"/>
         </w:rPr>
       </w:pPr>
+      <w:r>
+        <w:rPr>
+          <w:rFonts w:ascii="Arial" w:hAnsi="Arial" w:cs="Arial"/>
+          <w:sz w:val="20"/>
+          <w:szCs w:val="20"/>
+        </w:rPr>
+        <w:t>Subsequently, we documented the results obtained using the 10-feature dataset, which are presented in Table TODO.</w:t>
+      </w:r>
     </w:p>
     <w:tbl>
       <w:tblPr>
         <w:tblStyle w:val="TableGrid"/>
-        <w:tblW w:w="0" w:type="auto"/>
+        <w:tblW w:w="9116" w:type="dxa"/>
+        <w:jc w:val="center"/>
         <w:tblLook w:val="04A0" w:firstRow="1" w:lastRow="0" w:firstColumn="1" w:lastColumn="0" w:noHBand="0" w:noVBand="1"/>
       </w:tblPr>
       <w:tblGrid>
-        <w:gridCol w:w="2281"/>
-        <w:gridCol w:w="1908"/>
-        <w:gridCol w:w="1869"/>
-        <w:gridCol w:w="1646"/>
-        <w:gridCol w:w="1646"/>
+        <w:gridCol w:w="1240"/>
+        <w:gridCol w:w="887"/>
+        <w:gridCol w:w="964"/>
+        <w:gridCol w:w="1043"/>
+        <w:gridCol w:w="973"/>
+        <w:gridCol w:w="1328"/>
+        <w:gridCol w:w="1220"/>
+        <w:gridCol w:w="1461"/>
       </w:tblGrid>
       <w:tr>
+        <w:trPr>
+          <w:trHeight w:val="227"/>
+          <w:jc w:val="center"/>
+        </w:trPr>
         <w:tc>
           <w:tcPr>
-            <w:tcW w:w="2281" w:type="dxa"/>
+            <w:tcW w:w="1240" w:type="dxa"/>
+            <w:tcBorders>
+              <w:top w:val="nil"/>
+              <w:left w:val="nil"/>
+              <w:bottom w:val="nil"/>
+              <w:right w:val="single" w:sz="4" w:space="0" w:color="auto"/>
+            </w:tcBorders>
           </w:tcPr>
           <w:p>
             <w:pPr>
@@ -50345,15 +51590,82 @@
               <w:jc w:val="both"/>
               <w:rPr>
                 <w:rFonts w:ascii="Arial" w:hAnsi="Arial" w:cs="Arial"/>
-                <w:sz w:val="20"/>
-                <w:szCs w:val="20"/>
+                <w:sz w:val="16"/>
+                <w:szCs w:val="16"/>
               </w:rPr>
             </w:pPr>
           </w:p>
         </w:tc>
         <w:tc>
           <w:tcPr>
-            <w:tcW w:w="1908" w:type="dxa"/>
+            <w:tcW w:w="5195" w:type="dxa"/>
+            <w:gridSpan w:val="5"/>
+            <w:tcBorders>
+              <w:left w:val="single" w:sz="4" w:space="0" w:color="auto"/>
+            </w:tcBorders>
+            <w:shd w:val="clear" w:color="auto" w:fill="FF0000"/>
+          </w:tcPr>
+          <w:p>
+            <w:pPr>
+              <w:spacing w:after="80"/>
+              <w:jc w:val="center"/>
+              <w:rPr>
+                <w:rFonts w:ascii="Arial" w:hAnsi="Arial" w:cs="Arial"/>
+                <w:sz w:val="16"/>
+                <w:szCs w:val="16"/>
+              </w:rPr>
+            </w:pPr>
+            <w:r>
+              <w:rPr>
+                <w:rFonts w:ascii="Arial" w:hAnsi="Arial" w:cs="Arial"/>
+                <w:sz w:val="16"/>
+                <w:szCs w:val="16"/>
+              </w:rPr>
+              <w:t>Training</w:t>
+            </w:r>
+          </w:p>
+        </w:tc>
+        <w:tc>
+          <w:tcPr>
+            <w:tcW w:w="2681" w:type="dxa"/>
+            <w:gridSpan w:val="2"/>
+            <w:shd w:val="clear" w:color="auto" w:fill="0066FF"/>
+          </w:tcPr>
+          <w:p>
+            <w:pPr>
+              <w:spacing w:after="80"/>
+              <w:jc w:val="center"/>
+              <w:rPr>
+                <w:rFonts w:ascii="Arial" w:hAnsi="Arial" w:cs="Arial"/>
+                <w:sz w:val="16"/>
+                <w:szCs w:val="16"/>
+              </w:rPr>
+            </w:pPr>
+            <w:r>
+              <w:rPr>
+                <w:rFonts w:ascii="Arial" w:hAnsi="Arial" w:cs="Arial"/>
+                <w:color w:val="FFFFFF" w:themeColor="background1"/>
+                <w:sz w:val="16"/>
+                <w:szCs w:val="16"/>
+              </w:rPr>
+              <w:t>Test</w:t>
+            </w:r>
+          </w:p>
+        </w:tc>
+      </w:tr>
+      <w:tr>
+        <w:trPr>
+          <w:jc w:val="center"/>
+        </w:trPr>
+        <w:tc>
+          <w:tcPr>
+            <w:tcW w:w="1240" w:type="dxa"/>
+            <w:tcBorders>
+              <w:top w:val="nil"/>
+              <w:left w:val="nil"/>
+              <w:bottom w:val="single" w:sz="4" w:space="0" w:color="FFFFFF" w:themeColor="background1"/>
+              <w:right w:val="single" w:sz="4" w:space="0" w:color="auto"/>
+            </w:tcBorders>
           </w:tcPr>
           <w:p>
             <w:pPr>
@@ -50361,63 +51673,116 @@
               <w:jc w:val="both"/>
               <w:rPr>
                 <w:rFonts w:ascii="Arial" w:hAnsi="Arial" w:cs="Arial"/>
-                <w:sz w:val="20"/>
-                <w:szCs w:val="20"/>
+                <w:sz w:val="16"/>
+                <w:szCs w:val="16"/>
+              </w:rPr>
+            </w:pPr>
+          </w:p>
+        </w:tc>
+        <w:tc>
+          <w:tcPr>
+            <w:tcW w:w="887" w:type="dxa"/>
+            <w:vMerge w:val="restart"/>
+            <w:tcBorders>
+              <w:left w:val="single" w:sz="4" w:space="0" w:color="auto"/>
+            </w:tcBorders>
+            <w:shd w:val="clear" w:color="auto" w:fill="FF9B9B"/>
+            <w:vAlign w:val="center"/>
+          </w:tcPr>
+          <w:p>
+            <w:pPr>
+              <w:spacing w:after="80"/>
+              <w:jc w:val="center"/>
+              <w:rPr>
+                <w:rFonts w:ascii="Arial" w:hAnsi="Arial" w:cs="Arial"/>
+                <w:i/>
+                <w:iCs/>
+                <w:sz w:val="16"/>
+                <w:szCs w:val="16"/>
               </w:rPr>
             </w:pPr>
             <w:r>
               <w:rPr>
                 <w:rFonts w:ascii="Arial" w:hAnsi="Arial" w:cs="Arial"/>
-                <w:sz w:val="20"/>
-                <w:szCs w:val="20"/>
-              </w:rPr>
-              <w:t>F1-Score</w:t>
+                <w:i/>
+                <w:iCs/>
+                <w:sz w:val="16"/>
+                <w:szCs w:val="16"/>
+              </w:rPr>
+              <w:t>30</w:t>
+            </w:r>
+            <w:r>
+              <w:rPr>
+                <w:rFonts w:ascii="Arial" w:hAnsi="Arial" w:cs="Arial"/>
+                <w:i/>
+                <w:iCs/>
+                <w:sz w:val="16"/>
+                <w:szCs w:val="16"/>
+              </w:rPr>
+              <w:t xml:space="preserve">00 </w:t>
+            </w:r>
+            <w:r>
+              <w:rPr>
+                <w:rFonts w:ascii="Arial" w:hAnsi="Arial" w:cs="Arial"/>
+                <w:i/>
+                <w:iCs/>
+                <w:sz w:val="16"/>
+                <w:szCs w:val="16"/>
+              </w:rPr>
+              <w:t xml:space="preserve">MEB </w:t>
+            </w:r>
+            <w:r>
+              <w:rPr>
+                <w:rFonts w:ascii="Arial" w:hAnsi="Arial" w:cs="Arial"/>
+                <w:i/>
+                <w:iCs/>
+                <w:sz w:val="16"/>
+                <w:szCs w:val="16"/>
+              </w:rPr>
+              <w:t>sample</w:t>
+            </w:r>
+            <w:r>
+              <w:rPr>
+                <w:rFonts w:ascii="Arial" w:hAnsi="Arial" w:cs="Arial"/>
+                <w:i/>
+                <w:iCs/>
+                <w:sz w:val="16"/>
+                <w:szCs w:val="16"/>
+              </w:rPr>
+              <w:t>s</w:t>
+            </w:r>
+            <w:r>
+              <w:rPr>
+                <w:rFonts w:ascii="Arial" w:hAnsi="Arial" w:cs="Arial"/>
+                <w:i/>
+                <w:iCs/>
+                <w:sz w:val="16"/>
+                <w:szCs w:val="16"/>
+              </w:rPr>
+              <w:t xml:space="preserve"> from N(0,1)</w:t>
             </w:r>
           </w:p>
         </w:tc>
         <w:tc>
           <w:tcPr>
-            <w:tcW w:w="1869" w:type="dxa"/>
+            <w:tcW w:w="964" w:type="dxa"/>
+            <w:shd w:val="clear" w:color="auto" w:fill="FF9B9B"/>
           </w:tcPr>
           <w:p>
             <w:pPr>
               <w:spacing w:after="80"/>
-              <w:jc w:val="both"/>
+              <w:jc w:val="center"/>
               <w:rPr>
                 <w:rFonts w:ascii="Arial" w:hAnsi="Arial" w:cs="Arial"/>
-                <w:sz w:val="20"/>
-                <w:szCs w:val="20"/>
+                <w:sz w:val="16"/>
+                <w:szCs w:val="16"/>
               </w:rPr>
             </w:pPr>
             <w:r>
               <w:rPr>
                 <w:rFonts w:ascii="Arial" w:hAnsi="Arial" w:cs="Arial"/>
-                <w:sz w:val="20"/>
-                <w:szCs w:val="20"/>
-              </w:rPr>
-              <w:t>Total time (s)</w:t>
-            </w:r>
-          </w:p>
-        </w:tc>
-        <w:tc>
-          <w:tcPr>
-            <w:tcW w:w="1646" w:type="dxa"/>
-          </w:tcPr>
-          <w:p>
-            <w:pPr>
-              <w:spacing w:after="80"/>
-              <w:jc w:val="both"/>
-              <w:rPr>
-                <w:rFonts w:ascii="Arial" w:hAnsi="Arial" w:cs="Arial"/>
-                <w:sz w:val="20"/>
-                <w:szCs w:val="20"/>
-              </w:rPr>
-            </w:pPr>
-            <w:r>
-              <w:rPr>
-                <w:rFonts w:ascii="Arial" w:hAnsi="Arial" w:cs="Arial"/>
-                <w:sz w:val="20"/>
-                <w:szCs w:val="20"/>
+                <w:sz w:val="16"/>
+                <w:szCs w:val="16"/>
               </w:rPr>
               <w:t>Iterations</w:t>
             </w:r>
@@ -50425,7 +51790,214 @@
         </w:tc>
         <w:tc>
           <w:tcPr>
-            <w:tcW w:w="1646" w:type="dxa"/>
+            <w:tcW w:w="1043" w:type="dxa"/>
+            <w:shd w:val="clear" w:color="auto" w:fill="FF9B9B"/>
+          </w:tcPr>
+          <w:p>
+            <w:pPr>
+              <w:spacing w:after="80"/>
+              <w:jc w:val="center"/>
+              <w:rPr>
+                <w:rFonts w:ascii="Arial" w:hAnsi="Arial" w:cs="Arial"/>
+                <w:sz w:val="16"/>
+                <w:szCs w:val="16"/>
+              </w:rPr>
+            </w:pPr>
+            <w:r>
+              <w:rPr>
+                <w:rFonts w:ascii="Arial" w:hAnsi="Arial" w:cs="Arial"/>
+                <w:sz w:val="16"/>
+                <w:szCs w:val="16"/>
+              </w:rPr>
+              <w:t>CPU Time</w:t>
+            </w:r>
+          </w:p>
+        </w:tc>
+        <w:tc>
+          <w:tcPr>
+            <w:tcW w:w="973" w:type="dxa"/>
+            <w:shd w:val="clear" w:color="auto" w:fill="FF9B9B"/>
+          </w:tcPr>
+          <w:p>
+            <w:pPr>
+              <w:spacing w:after="80"/>
+              <w:jc w:val="center"/>
+              <w:rPr>
+                <w:rFonts w:ascii="Arial" w:hAnsi="Arial" w:cs="Arial"/>
+                <w:sz w:val="16"/>
+                <w:szCs w:val="16"/>
+              </w:rPr>
+            </w:pPr>
+            <w:r>
+              <w:rPr>
+                <w:rFonts w:ascii="Arial" w:hAnsi="Arial" w:cs="Arial"/>
+                <w:sz w:val="16"/>
+                <w:szCs w:val="16"/>
+              </w:rPr>
+              <w:t>Radius</w:t>
+            </w:r>
+          </w:p>
+        </w:tc>
+        <w:tc>
+          <w:tcPr>
+            <w:tcW w:w="1328" w:type="dxa"/>
+            <w:shd w:val="clear" w:color="auto" w:fill="FF9B9B"/>
+          </w:tcPr>
+          <w:p>
+            <w:pPr>
+              <w:spacing w:after="80"/>
+              <w:jc w:val="center"/>
+              <w:rPr>
+                <w:rFonts w:ascii="Arial" w:hAnsi="Arial" w:cs="Arial"/>
+                <w:sz w:val="16"/>
+                <w:szCs w:val="16"/>
+              </w:rPr>
+            </w:pPr>
+            <w:r>
+              <w:rPr>
+                <w:rFonts w:ascii="Arial" w:hAnsi="Arial" w:cs="Arial"/>
+                <w:sz w:val="16"/>
+                <w:szCs w:val="16"/>
+              </w:rPr>
+              <w:t>Active set size</w:t>
+            </w:r>
+          </w:p>
+        </w:tc>
+        <w:tc>
+          <w:tcPr>
+            <w:tcW w:w="1220" w:type="dxa"/>
+            <w:vMerge w:val="restart"/>
+            <w:shd w:val="clear" w:color="auto" w:fill="85B6FF"/>
+            <w:tcMar>
+              <w:left w:w="0" w:type="dxa"/>
+              <w:right w:w="0" w:type="dxa"/>
+            </w:tcMar>
+            <w:vAlign w:val="center"/>
+          </w:tcPr>
+          <w:p>
+            <w:pPr>
+              <w:spacing w:after="80"/>
+              <w:jc w:val="center"/>
+              <w:rPr>
+                <w:rFonts w:ascii="Arial" w:hAnsi="Arial" w:cs="Arial"/>
+                <w:i/>
+                <w:iCs/>
+                <w:sz w:val="16"/>
+                <w:szCs w:val="16"/>
+              </w:rPr>
+            </w:pPr>
+            <w:r>
+              <w:rPr>
+                <w:rFonts w:ascii="Arial" w:hAnsi="Arial" w:cs="Arial"/>
+                <w:i/>
+                <w:iCs/>
+                <w:sz w:val="16"/>
+                <w:szCs w:val="16"/>
+              </w:rPr>
+              <w:t xml:space="preserve">1500 </w:t>
+            </w:r>
+            <w:r>
+              <w:rPr>
+                <w:rFonts w:ascii="Arial" w:hAnsi="Arial" w:cs="Arial"/>
+                <w:i/>
+                <w:iCs/>
+                <w:sz w:val="16"/>
+                <w:szCs w:val="16"/>
+              </w:rPr>
+              <w:t xml:space="preserve">MEB </w:t>
+            </w:r>
+            <w:r>
+              <w:rPr>
+                <w:rFonts w:ascii="Arial" w:hAnsi="Arial" w:cs="Arial"/>
+                <w:i/>
+                <w:iCs/>
+                <w:sz w:val="16"/>
+                <w:szCs w:val="16"/>
+              </w:rPr>
+              <w:t>samples</w:t>
+            </w:r>
+            <w:r>
+              <w:rPr>
+                <w:rFonts w:ascii="Arial" w:hAnsi="Arial" w:cs="Arial"/>
+                <w:i/>
+                <w:iCs/>
+                <w:sz w:val="16"/>
+                <w:szCs w:val="16"/>
+              </w:rPr>
+              <w:t xml:space="preserve"> </w:t>
+            </w:r>
+            <w:r>
+              <w:rPr>
+                <w:rFonts w:ascii="Arial" w:hAnsi="Arial" w:cs="Arial"/>
+                <w:i/>
+                <w:iCs/>
+                <w:sz w:val="16"/>
+                <w:szCs w:val="16"/>
+              </w:rPr>
+              <w:t>from N(0,1) + 1500 anomal</w:t>
+            </w:r>
+            <w:r>
+              <w:rPr>
+                <w:rFonts w:ascii="Arial" w:hAnsi="Arial" w:cs="Arial"/>
+                <w:i/>
+                <w:iCs/>
+                <w:sz w:val="16"/>
+                <w:szCs w:val="16"/>
+              </w:rPr>
+              <w:t>ies</w:t>
+            </w:r>
+            <w:r>
+              <w:rPr>
+                <w:rFonts w:ascii="Arial" w:hAnsi="Arial" w:cs="Arial"/>
+                <w:i/>
+                <w:iCs/>
+                <w:sz w:val="16"/>
+                <w:szCs w:val="16"/>
+              </w:rPr>
+              <w:t xml:space="preserve"> from N(8,1)</w:t>
+            </w:r>
+          </w:p>
+        </w:tc>
+        <w:tc>
+          <w:tcPr>
+            <w:tcW w:w="1461" w:type="dxa"/>
+            <w:shd w:val="clear" w:color="auto" w:fill="85B6FF"/>
+          </w:tcPr>
+          <w:p>
+            <w:pPr>
+              <w:spacing w:after="80"/>
+              <w:jc w:val="center"/>
+              <w:rPr>
+                <w:rFonts w:ascii="Arial" w:hAnsi="Arial" w:cs="Arial"/>
+                <w:sz w:val="16"/>
+                <w:szCs w:val="16"/>
+              </w:rPr>
+            </w:pPr>
+            <w:r>
+              <w:rPr>
+                <w:rFonts w:ascii="Arial" w:hAnsi="Arial" w:cs="Arial"/>
+                <w:sz w:val="16"/>
+                <w:szCs w:val="16"/>
+              </w:rPr>
+              <w:t>Outlier accuracy</w:t>
+            </w:r>
+          </w:p>
+        </w:tc>
+      </w:tr>
+      <w:tr>
+        <w:trPr>
+          <w:jc w:val="center"/>
+        </w:trPr>
+        <w:tc>
+          <w:tcPr>
+            <w:tcW w:w="1240" w:type="dxa"/>
+            <w:tcBorders>
+              <w:top w:val="single" w:sz="4" w:space="0" w:color="FFFFFF" w:themeColor="background1"/>
+              <w:left w:val="single" w:sz="4" w:space="0" w:color="FFFFFF" w:themeColor="background1"/>
+              <w:bottom w:val="single" w:sz="4" w:space="0" w:color="FFFFFF" w:themeColor="background1"/>
+              <w:right w:val="single" w:sz="4" w:space="0" w:color="FFFFFF" w:themeColor="background1"/>
+            </w:tcBorders>
+            <w:shd w:val="clear" w:color="auto" w:fill="0D0D0D" w:themeFill="text1" w:themeFillTint="F2"/>
           </w:tcPr>
           <w:p>
             <w:pPr>
@@ -50433,25 +52005,199 @@
               <w:jc w:val="both"/>
               <w:rPr>
                 <w:rFonts w:ascii="Arial" w:hAnsi="Arial" w:cs="Arial"/>
-                <w:sz w:val="20"/>
-                <w:szCs w:val="20"/>
+                <w:sz w:val="16"/>
+                <w:szCs w:val="16"/>
               </w:rPr>
             </w:pPr>
             <w:r>
               <w:rPr>
                 <w:rFonts w:ascii="Arial" w:hAnsi="Arial" w:cs="Arial"/>
-                <w:sz w:val="20"/>
-                <w:szCs w:val="20"/>
-              </w:rPr>
-              <w:t>Active Set Size</w:t>
+                <w:sz w:val="16"/>
+                <w:szCs w:val="16"/>
+              </w:rPr>
+              <w:t>ASFW</w:t>
+            </w:r>
+          </w:p>
+        </w:tc>
+        <w:tc>
+          <w:tcPr>
+            <w:tcW w:w="887" w:type="dxa"/>
+            <w:vMerge/>
+            <w:tcBorders>
+              <w:left w:val="single" w:sz="4" w:space="0" w:color="FFFFFF" w:themeColor="background1"/>
+            </w:tcBorders>
+            <w:shd w:val="clear" w:color="auto" w:fill="FF9B9B"/>
+          </w:tcPr>
+          <w:p>
+            <w:pPr>
+              <w:spacing w:after="80"/>
+              <w:jc w:val="center"/>
+              <w:rPr>
+                <w:rFonts w:ascii="Arial" w:hAnsi="Arial" w:cs="Arial"/>
+                <w:sz w:val="16"/>
+                <w:szCs w:val="16"/>
+              </w:rPr>
+            </w:pPr>
+          </w:p>
+        </w:tc>
+        <w:tc>
+          <w:tcPr>
+            <w:tcW w:w="964" w:type="dxa"/>
+            <w:shd w:val="clear" w:color="auto" w:fill="FF9B9B"/>
+          </w:tcPr>
+          <w:p>
+            <w:pPr>
+              <w:spacing w:after="80"/>
+              <w:jc w:val="center"/>
+              <w:rPr>
+                <w:rFonts w:ascii="Arial" w:hAnsi="Arial" w:cs="Arial"/>
+                <w:sz w:val="16"/>
+                <w:szCs w:val="16"/>
+              </w:rPr>
+            </w:pPr>
+            <w:r>
+              <w:rPr>
+                <w:rFonts w:ascii="Arial" w:hAnsi="Arial" w:cs="Arial"/>
+                <w:sz w:val="16"/>
+                <w:szCs w:val="16"/>
+              </w:rPr>
+              <w:t>379</w:t>
+            </w:r>
+          </w:p>
+        </w:tc>
+        <w:tc>
+          <w:tcPr>
+            <w:tcW w:w="1043" w:type="dxa"/>
+            <w:shd w:val="clear" w:color="auto" w:fill="FF9B9B"/>
+          </w:tcPr>
+          <w:p>
+            <w:pPr>
+              <w:spacing w:after="80"/>
+              <w:jc w:val="center"/>
+              <w:rPr>
+                <w:rFonts w:ascii="Arial" w:hAnsi="Arial" w:cs="Arial"/>
+                <w:sz w:val="16"/>
+                <w:szCs w:val="16"/>
+              </w:rPr>
+            </w:pPr>
+            <w:r>
+              <w:rPr>
+                <w:rFonts w:ascii="Arial" w:hAnsi="Arial" w:cs="Arial"/>
+                <w:sz w:val="16"/>
+                <w:szCs w:val="16"/>
+              </w:rPr>
+              <w:t>21.140</w:t>
+            </w:r>
+          </w:p>
+        </w:tc>
+        <w:tc>
+          <w:tcPr>
+            <w:tcW w:w="973" w:type="dxa"/>
+            <w:shd w:val="clear" w:color="auto" w:fill="FF9B9B"/>
+          </w:tcPr>
+          <w:p>
+            <w:pPr>
+              <w:spacing w:after="80"/>
+              <w:jc w:val="center"/>
+              <w:rPr>
+                <w:rFonts w:ascii="Arial" w:hAnsi="Arial" w:cs="Arial"/>
+                <w:sz w:val="16"/>
+                <w:szCs w:val="16"/>
+              </w:rPr>
+            </w:pPr>
+            <w:r>
+              <w:rPr>
+                <w:rFonts w:ascii="Arial" w:hAnsi="Arial" w:cs="Arial"/>
+                <w:sz w:val="16"/>
+                <w:szCs w:val="16"/>
+              </w:rPr>
+              <w:t>1.019375</w:t>
+            </w:r>
+          </w:p>
+        </w:tc>
+        <w:tc>
+          <w:tcPr>
+            <w:tcW w:w="1328" w:type="dxa"/>
+            <w:shd w:val="clear" w:color="auto" w:fill="FF9B9B"/>
+          </w:tcPr>
+          <w:p>
+            <w:pPr>
+              <w:spacing w:after="80"/>
+              <w:jc w:val="center"/>
+              <w:rPr>
+                <w:rFonts w:ascii="Arial" w:hAnsi="Arial" w:cs="Arial"/>
+                <w:sz w:val="16"/>
+                <w:szCs w:val="16"/>
+              </w:rPr>
+            </w:pPr>
+            <w:r>
+              <w:rPr>
+                <w:rFonts w:ascii="Arial" w:hAnsi="Arial" w:cs="Arial"/>
+                <w:sz w:val="16"/>
+                <w:szCs w:val="16"/>
+              </w:rPr>
+              <w:t>15</w:t>
+            </w:r>
+          </w:p>
+        </w:tc>
+        <w:tc>
+          <w:tcPr>
+            <w:tcW w:w="1220" w:type="dxa"/>
+            <w:vMerge/>
+            <w:shd w:val="clear" w:color="auto" w:fill="85B6FF"/>
+          </w:tcPr>
+          <w:p>
+            <w:pPr>
+              <w:spacing w:after="80"/>
+              <w:jc w:val="center"/>
+              <w:rPr>
+                <w:rFonts w:ascii="Arial" w:hAnsi="Arial" w:cs="Arial"/>
+                <w:sz w:val="16"/>
+                <w:szCs w:val="16"/>
+              </w:rPr>
+            </w:pPr>
+          </w:p>
+        </w:tc>
+        <w:tc>
+          <w:tcPr>
+            <w:tcW w:w="1461" w:type="dxa"/>
+            <w:shd w:val="clear" w:color="auto" w:fill="85B6FF"/>
+          </w:tcPr>
+          <w:p>
+            <w:pPr>
+              <w:spacing w:after="80"/>
+              <w:jc w:val="center"/>
+              <w:rPr>
+                <w:rFonts w:ascii="Arial" w:hAnsi="Arial" w:cs="Arial"/>
+                <w:sz w:val="16"/>
+                <w:szCs w:val="16"/>
+              </w:rPr>
+            </w:pPr>
+            <w:r>
+              <w:rPr>
+                <w:rFonts w:ascii="Arial" w:hAnsi="Arial" w:cs="Arial"/>
+                <w:sz w:val="16"/>
+                <w:szCs w:val="16"/>
+              </w:rPr>
+              <w:t>100%</w:t>
             </w:r>
           </w:p>
         </w:tc>
       </w:tr>
       <w:tr>
+        <w:trPr>
+          <w:jc w:val="center"/>
+        </w:trPr>
         <w:tc>
           <w:tcPr>
-            <w:tcW w:w="2281" w:type="dxa"/>
+            <w:tcW w:w="1240" w:type="dxa"/>
+            <w:tcBorders>
+              <w:top w:val="single" w:sz="4" w:space="0" w:color="FFFFFF" w:themeColor="background1"/>
+              <w:left w:val="single" w:sz="4" w:space="0" w:color="FFFFFF" w:themeColor="background1"/>
+              <w:bottom w:val="single" w:sz="4" w:space="0" w:color="FFFFFF" w:themeColor="background1"/>
+              <w:right w:val="single" w:sz="4" w:space="0" w:color="FFFFFF" w:themeColor="background1"/>
+            </w:tcBorders>
+            <w:shd w:val="clear" w:color="auto" w:fill="0D0D0D" w:themeFill="text1" w:themeFillTint="F2"/>
           </w:tcPr>
           <w:p>
             <w:pPr>
@@ -50459,23 +52205,199 @@
               <w:jc w:val="both"/>
               <w:rPr>
                 <w:rFonts w:ascii="Arial" w:hAnsi="Arial" w:cs="Arial"/>
-                <w:sz w:val="20"/>
-                <w:szCs w:val="20"/>
+                <w:sz w:val="16"/>
+                <w:szCs w:val="16"/>
               </w:rPr>
             </w:pPr>
             <w:r>
               <w:rPr>
                 <w:rFonts w:ascii="Arial" w:hAnsi="Arial" w:cs="Arial"/>
-                <w:sz w:val="20"/>
-                <w:szCs w:val="20"/>
-              </w:rPr>
-              <w:t>AS FW</w:t>
+                <w:sz w:val="16"/>
+                <w:szCs w:val="16"/>
+              </w:rPr>
+              <w:t>BPFW</w:t>
             </w:r>
           </w:p>
         </w:tc>
         <w:tc>
           <w:tcPr>
-            <w:tcW w:w="1908" w:type="dxa"/>
+            <w:tcW w:w="887" w:type="dxa"/>
+            <w:vMerge/>
+            <w:tcBorders>
+              <w:left w:val="single" w:sz="4" w:space="0" w:color="FFFFFF" w:themeColor="background1"/>
+            </w:tcBorders>
+            <w:shd w:val="clear" w:color="auto" w:fill="FF9B9B"/>
+          </w:tcPr>
+          <w:p>
+            <w:pPr>
+              <w:spacing w:after="80"/>
+              <w:jc w:val="center"/>
+              <w:rPr>
+                <w:rFonts w:ascii="Arial" w:hAnsi="Arial" w:cs="Arial"/>
+                <w:sz w:val="16"/>
+                <w:szCs w:val="16"/>
+              </w:rPr>
+            </w:pPr>
+          </w:p>
+        </w:tc>
+        <w:tc>
+          <w:tcPr>
+            <w:tcW w:w="964" w:type="dxa"/>
+            <w:shd w:val="clear" w:color="auto" w:fill="FF9B9B"/>
+          </w:tcPr>
+          <w:p>
+            <w:pPr>
+              <w:spacing w:after="80"/>
+              <w:jc w:val="center"/>
+              <w:rPr>
+                <w:rFonts w:ascii="Arial" w:hAnsi="Arial" w:cs="Arial"/>
+                <w:sz w:val="16"/>
+                <w:szCs w:val="16"/>
+              </w:rPr>
+            </w:pPr>
+            <w:r>
+              <w:rPr>
+                <w:rFonts w:ascii="Arial" w:hAnsi="Arial" w:cs="Arial"/>
+                <w:sz w:val="16"/>
+                <w:szCs w:val="16"/>
+              </w:rPr>
+              <w:t>272</w:t>
+            </w:r>
+          </w:p>
+        </w:tc>
+        <w:tc>
+          <w:tcPr>
+            <w:tcW w:w="1043" w:type="dxa"/>
+            <w:shd w:val="clear" w:color="auto" w:fill="FF9B9B"/>
+          </w:tcPr>
+          <w:p>
+            <w:pPr>
+              <w:spacing w:after="80"/>
+              <w:jc w:val="center"/>
+              <w:rPr>
+                <w:rFonts w:ascii="Arial" w:hAnsi="Arial" w:cs="Arial"/>
+                <w:sz w:val="16"/>
+                <w:szCs w:val="16"/>
+              </w:rPr>
+            </w:pPr>
+            <w:r>
+              <w:rPr>
+                <w:rFonts w:ascii="Arial" w:hAnsi="Arial" w:cs="Arial"/>
+                <w:sz w:val="16"/>
+                <w:szCs w:val="16"/>
+              </w:rPr>
+              <w:t>16.129</w:t>
+            </w:r>
+          </w:p>
+        </w:tc>
+        <w:tc>
+          <w:tcPr>
+            <w:tcW w:w="973" w:type="dxa"/>
+            <w:shd w:val="clear" w:color="auto" w:fill="FF9B9B"/>
+          </w:tcPr>
+          <w:p>
+            <w:pPr>
+              <w:spacing w:after="80"/>
+              <w:jc w:val="center"/>
+              <w:rPr>
+                <w:rFonts w:ascii="Arial" w:hAnsi="Arial" w:cs="Arial"/>
+                <w:sz w:val="16"/>
+                <w:szCs w:val="16"/>
+              </w:rPr>
+            </w:pPr>
+            <w:r>
+              <w:rPr>
+                <w:rFonts w:ascii="Arial" w:hAnsi="Arial" w:cs="Arial"/>
+                <w:sz w:val="16"/>
+                <w:szCs w:val="16"/>
+              </w:rPr>
+              <w:t>1.019365</w:t>
+            </w:r>
+          </w:p>
+        </w:tc>
+        <w:tc>
+          <w:tcPr>
+            <w:tcW w:w="1328" w:type="dxa"/>
+            <w:shd w:val="clear" w:color="auto" w:fill="FF9B9B"/>
+          </w:tcPr>
+          <w:p>
+            <w:pPr>
+              <w:spacing w:after="80"/>
+              <w:jc w:val="center"/>
+              <w:rPr>
+                <w:rFonts w:ascii="Arial" w:hAnsi="Arial" w:cs="Arial"/>
+                <w:sz w:val="16"/>
+                <w:szCs w:val="16"/>
+              </w:rPr>
+            </w:pPr>
+            <w:r>
+              <w:rPr>
+                <w:rFonts w:ascii="Arial" w:hAnsi="Arial" w:cs="Arial"/>
+                <w:sz w:val="16"/>
+                <w:szCs w:val="16"/>
+              </w:rPr>
+              <w:t>14</w:t>
+            </w:r>
+          </w:p>
+        </w:tc>
+        <w:tc>
+          <w:tcPr>
+            <w:tcW w:w="1220" w:type="dxa"/>
+            <w:vMerge/>
+            <w:shd w:val="clear" w:color="auto" w:fill="85B6FF"/>
+          </w:tcPr>
+          <w:p>
+            <w:pPr>
+              <w:spacing w:after="80"/>
+              <w:jc w:val="center"/>
+              <w:rPr>
+                <w:rFonts w:ascii="Arial" w:hAnsi="Arial" w:cs="Arial"/>
+                <w:sz w:val="16"/>
+                <w:szCs w:val="16"/>
+              </w:rPr>
+            </w:pPr>
+          </w:p>
+        </w:tc>
+        <w:tc>
+          <w:tcPr>
+            <w:tcW w:w="1461" w:type="dxa"/>
+            <w:shd w:val="clear" w:color="auto" w:fill="85B6FF"/>
+          </w:tcPr>
+          <w:p>
+            <w:pPr>
+              <w:spacing w:after="80"/>
+              <w:jc w:val="center"/>
+              <w:rPr>
+                <w:rFonts w:ascii="Arial" w:hAnsi="Arial" w:cs="Arial"/>
+                <w:sz w:val="16"/>
+                <w:szCs w:val="16"/>
+              </w:rPr>
+            </w:pPr>
+            <w:r>
+              <w:rPr>
+                <w:rFonts w:ascii="Arial" w:hAnsi="Arial" w:cs="Arial"/>
+                <w:sz w:val="16"/>
+                <w:szCs w:val="16"/>
+              </w:rPr>
+              <w:t>100%</w:t>
+            </w:r>
+          </w:p>
+        </w:tc>
+      </w:tr>
+      <w:tr>
+        <w:trPr>
+          <w:jc w:val="center"/>
+        </w:trPr>
+        <w:tc>
+          <w:tcPr>
+            <w:tcW w:w="1240" w:type="dxa"/>
+            <w:tcBorders>
+              <w:top w:val="single" w:sz="4" w:space="0" w:color="FFFFFF" w:themeColor="background1"/>
+              <w:left w:val="single" w:sz="4" w:space="0" w:color="FFFFFF" w:themeColor="background1"/>
+              <w:bottom w:val="single" w:sz="4" w:space="0" w:color="FFFFFF" w:themeColor="background1"/>
+              <w:right w:val="single" w:sz="4" w:space="0" w:color="FFFFFF" w:themeColor="background1"/>
+            </w:tcBorders>
+            <w:shd w:val="clear" w:color="auto" w:fill="0D0D0D" w:themeFill="text1" w:themeFillTint="F2"/>
           </w:tcPr>
           <w:p>
             <w:pPr>
@@ -50483,242 +52405,494 @@
               <w:jc w:val="both"/>
               <w:rPr>
                 <w:rFonts w:ascii="Arial" w:hAnsi="Arial" w:cs="Arial"/>
-                <w:sz w:val="20"/>
-                <w:szCs w:val="20"/>
+                <w:sz w:val="16"/>
+                <w:szCs w:val="16"/>
+              </w:rPr>
+            </w:pPr>
+            <w:r>
+              <w:rPr>
+                <w:rFonts w:ascii="Arial" w:hAnsi="Arial" w:cs="Arial"/>
+                <w:sz w:val="16"/>
+                <w:szCs w:val="16"/>
+              </w:rPr>
+              <w:t>(1+ε)-approx.</w:t>
+            </w:r>
+          </w:p>
+        </w:tc>
+        <w:tc>
+          <w:tcPr>
+            <w:tcW w:w="887" w:type="dxa"/>
+            <w:vMerge/>
+            <w:tcBorders>
+              <w:left w:val="single" w:sz="4" w:space="0" w:color="FFFFFF" w:themeColor="background1"/>
+            </w:tcBorders>
+            <w:shd w:val="clear" w:color="auto" w:fill="FF9B9B"/>
+          </w:tcPr>
+          <w:p>
+            <w:pPr>
+              <w:spacing w:after="80"/>
+              <w:jc w:val="center"/>
+              <w:rPr>
+                <w:rFonts w:ascii="Arial" w:hAnsi="Arial" w:cs="Arial"/>
+                <w:sz w:val="16"/>
+                <w:szCs w:val="16"/>
               </w:rPr>
             </w:pPr>
           </w:p>
         </w:tc>
         <w:tc>
           <w:tcPr>
-            <w:tcW w:w="1869" w:type="dxa"/>
+            <w:tcW w:w="964" w:type="dxa"/>
+            <w:shd w:val="clear" w:color="auto" w:fill="FF9B9B"/>
           </w:tcPr>
           <w:p>
             <w:pPr>
               <w:spacing w:after="80"/>
-              <w:jc w:val="both"/>
+              <w:jc w:val="center"/>
               <w:rPr>
                 <w:rFonts w:ascii="Arial" w:hAnsi="Arial" w:cs="Arial"/>
-                <w:sz w:val="20"/>
-                <w:szCs w:val="20"/>
+                <w:sz w:val="16"/>
+                <w:szCs w:val="16"/>
+              </w:rPr>
+            </w:pPr>
+            <w:r>
+              <w:rPr>
+                <w:rFonts w:ascii="Arial" w:hAnsi="Arial" w:cs="Arial"/>
+                <w:sz w:val="16"/>
+                <w:szCs w:val="16"/>
+              </w:rPr>
+              <w:t>747</w:t>
+            </w:r>
+          </w:p>
+        </w:tc>
+        <w:tc>
+          <w:tcPr>
+            <w:tcW w:w="1043" w:type="dxa"/>
+            <w:shd w:val="clear" w:color="auto" w:fill="FF9B9B"/>
+          </w:tcPr>
+          <w:p>
+            <w:pPr>
+              <w:spacing w:after="80"/>
+              <w:jc w:val="center"/>
+              <w:rPr>
+                <w:rFonts w:ascii="Arial" w:hAnsi="Arial" w:cs="Arial"/>
+                <w:sz w:val="16"/>
+                <w:szCs w:val="16"/>
+              </w:rPr>
+            </w:pPr>
+            <w:r>
+              <w:rPr>
+                <w:rFonts w:ascii="Arial" w:hAnsi="Arial" w:cs="Arial"/>
+                <w:sz w:val="16"/>
+                <w:szCs w:val="16"/>
+              </w:rPr>
+              <w:t>22.495</w:t>
+            </w:r>
+          </w:p>
+        </w:tc>
+        <w:tc>
+          <w:tcPr>
+            <w:tcW w:w="973" w:type="dxa"/>
+            <w:shd w:val="clear" w:color="auto" w:fill="FF9B9B"/>
+          </w:tcPr>
+          <w:p>
+            <w:pPr>
+              <w:spacing w:after="80"/>
+              <w:jc w:val="center"/>
+              <w:rPr>
+                <w:rFonts w:ascii="Arial" w:hAnsi="Arial" w:cs="Arial"/>
+                <w:sz w:val="16"/>
+                <w:szCs w:val="16"/>
+              </w:rPr>
+            </w:pPr>
+            <w:r>
+              <w:rPr>
+                <w:rFonts w:ascii="Arial" w:hAnsi="Arial" w:cs="Arial"/>
+                <w:sz w:val="16"/>
+                <w:szCs w:val="16"/>
+              </w:rPr>
+              <w:t>1.019697</w:t>
+            </w:r>
+          </w:p>
+        </w:tc>
+        <w:tc>
+          <w:tcPr>
+            <w:tcW w:w="1328" w:type="dxa"/>
+            <w:shd w:val="clear" w:color="auto" w:fill="FF9B9B"/>
+          </w:tcPr>
+          <w:p>
+            <w:pPr>
+              <w:spacing w:after="80"/>
+              <w:jc w:val="center"/>
+              <w:rPr>
+                <w:rFonts w:ascii="Arial" w:hAnsi="Arial" w:cs="Arial"/>
+                <w:sz w:val="16"/>
+                <w:szCs w:val="16"/>
+              </w:rPr>
+            </w:pPr>
+            <w:r>
+              <w:rPr>
+                <w:rFonts w:ascii="Arial" w:hAnsi="Arial" w:cs="Arial"/>
+                <w:sz w:val="16"/>
+                <w:szCs w:val="16"/>
+              </w:rPr>
+              <w:t>18</w:t>
+            </w:r>
+          </w:p>
+        </w:tc>
+        <w:tc>
+          <w:tcPr>
+            <w:tcW w:w="1220" w:type="dxa"/>
+            <w:vMerge/>
+            <w:shd w:val="clear" w:color="auto" w:fill="85B6FF"/>
+          </w:tcPr>
+          <w:p>
+            <w:pPr>
+              <w:spacing w:after="80"/>
+              <w:jc w:val="center"/>
+              <w:rPr>
+                <w:rFonts w:ascii="Arial" w:hAnsi="Arial" w:cs="Arial"/>
+                <w:sz w:val="16"/>
+                <w:szCs w:val="16"/>
               </w:rPr>
             </w:pPr>
           </w:p>
         </w:tc>
         <w:tc>
           <w:tcPr>
-            <w:tcW w:w="1646" w:type="dxa"/>
+            <w:tcW w:w="1461" w:type="dxa"/>
+            <w:shd w:val="clear" w:color="auto" w:fill="85B6FF"/>
           </w:tcPr>
           <w:p>
             <w:pPr>
               <w:spacing w:after="80"/>
-              <w:jc w:val="both"/>
+              <w:jc w:val="center"/>
               <w:rPr>
                 <w:rFonts w:ascii="Arial" w:hAnsi="Arial" w:cs="Arial"/>
-                <w:sz w:val="20"/>
-                <w:szCs w:val="20"/>
-              </w:rPr>
-            </w:pPr>
-          </w:p>
-        </w:tc>
-        <w:tc>
-          <w:tcPr>
-            <w:tcW w:w="1646" w:type="dxa"/>
-          </w:tcPr>
-          <w:p>
-            <w:pPr>
-              <w:spacing w:after="80"/>
-              <w:jc w:val="both"/>
-              <w:rPr>
-                <w:rFonts w:ascii="Arial" w:hAnsi="Arial" w:cs="Arial"/>
-                <w:sz w:val="20"/>
-                <w:szCs w:val="20"/>
-              </w:rPr>
-            </w:pPr>
-          </w:p>
-        </w:tc>
-      </w:tr>
-      <w:tr>
-        <w:tc>
-          <w:tcPr>
-            <w:tcW w:w="2281" w:type="dxa"/>
-          </w:tcPr>
-          <w:p>
-            <w:pPr>
-              <w:spacing w:after="80"/>
-              <w:jc w:val="both"/>
-              <w:rPr>
-                <w:rFonts w:ascii="Arial" w:hAnsi="Arial" w:cs="Arial"/>
-                <w:sz w:val="20"/>
-                <w:szCs w:val="20"/>
+                <w:sz w:val="16"/>
+                <w:szCs w:val="16"/>
               </w:rPr>
             </w:pPr>
             <w:r>
               <w:rPr>
                 <w:rFonts w:ascii="Arial" w:hAnsi="Arial" w:cs="Arial"/>
-                <w:sz w:val="20"/>
-                <w:szCs w:val="20"/>
-              </w:rPr>
-              <w:t>BP FW</w:t>
+                <w:sz w:val="16"/>
+                <w:szCs w:val="16"/>
+              </w:rPr>
+              <w:t>100%</w:t>
             </w:r>
-          </w:p>
-        </w:tc>
-        <w:tc>
-          <w:tcPr>
-            <w:tcW w:w="1908" w:type="dxa"/>
-          </w:tcPr>
-          <w:p>
-            <w:pPr>
-              <w:spacing w:after="80"/>
-              <w:jc w:val="both"/>
-              <w:rPr>
-                <w:rFonts w:ascii="Arial" w:hAnsi="Arial" w:cs="Arial"/>
-                <w:sz w:val="20"/>
-                <w:szCs w:val="20"/>
-              </w:rPr>
-            </w:pPr>
-          </w:p>
-        </w:tc>
-        <w:tc>
-          <w:tcPr>
-            <w:tcW w:w="1869" w:type="dxa"/>
-          </w:tcPr>
-          <w:p>
-            <w:pPr>
-              <w:spacing w:after="80"/>
-              <w:jc w:val="both"/>
-              <w:rPr>
-                <w:rFonts w:ascii="Arial" w:hAnsi="Arial" w:cs="Arial"/>
-                <w:sz w:val="20"/>
-                <w:szCs w:val="20"/>
-              </w:rPr>
-            </w:pPr>
-          </w:p>
-        </w:tc>
-        <w:tc>
-          <w:tcPr>
-            <w:tcW w:w="1646" w:type="dxa"/>
-          </w:tcPr>
-          <w:p>
-            <w:pPr>
-              <w:spacing w:after="80"/>
-              <w:jc w:val="both"/>
-              <w:rPr>
-                <w:rFonts w:ascii="Arial" w:hAnsi="Arial" w:cs="Arial"/>
-                <w:sz w:val="20"/>
-                <w:szCs w:val="20"/>
-              </w:rPr>
-            </w:pPr>
-          </w:p>
-        </w:tc>
-        <w:tc>
-          <w:tcPr>
-            <w:tcW w:w="1646" w:type="dxa"/>
-          </w:tcPr>
-          <w:p>
-            <w:pPr>
-              <w:spacing w:after="80"/>
-              <w:jc w:val="both"/>
-              <w:rPr>
-                <w:rFonts w:ascii="Arial" w:hAnsi="Arial" w:cs="Arial"/>
-                <w:sz w:val="20"/>
-                <w:szCs w:val="20"/>
-              </w:rPr>
-            </w:pPr>
-          </w:p>
-        </w:tc>
-      </w:tr>
-      <w:tr>
-        <w:tc>
-          <w:tcPr>
-            <w:tcW w:w="2281" w:type="dxa"/>
-          </w:tcPr>
-          <w:p>
-            <w:pPr>
-              <w:spacing w:after="80"/>
-              <w:jc w:val="both"/>
-              <w:rPr>
-                <w:rFonts w:ascii="Arial" w:hAnsi="Arial" w:cs="Arial"/>
-                <w:sz w:val="20"/>
-                <w:szCs w:val="20"/>
-              </w:rPr>
-            </w:pPr>
-            <w:r>
-              <w:rPr>
-                <w:rFonts w:ascii="Arial" w:hAnsi="Arial" w:cs="Arial"/>
-                <w:sz w:val="20"/>
-                <w:szCs w:val="20"/>
-              </w:rPr>
-              <w:t>(1+ε)-approximation</w:t>
-            </w:r>
-          </w:p>
-        </w:tc>
-        <w:tc>
-          <w:tcPr>
-            <w:tcW w:w="1908" w:type="dxa"/>
-          </w:tcPr>
-          <w:p>
-            <w:pPr>
-              <w:spacing w:after="80"/>
-              <w:jc w:val="both"/>
-              <w:rPr>
-                <w:rFonts w:ascii="Arial" w:hAnsi="Arial" w:cs="Arial"/>
-                <w:sz w:val="20"/>
-                <w:szCs w:val="20"/>
-              </w:rPr>
-            </w:pPr>
-          </w:p>
-        </w:tc>
-        <w:tc>
-          <w:tcPr>
-            <w:tcW w:w="1869" w:type="dxa"/>
-          </w:tcPr>
-          <w:p>
-            <w:pPr>
-              <w:spacing w:after="80"/>
-              <w:jc w:val="both"/>
-              <w:rPr>
-                <w:rFonts w:ascii="Arial" w:hAnsi="Arial" w:cs="Arial"/>
-                <w:sz w:val="20"/>
-                <w:szCs w:val="20"/>
-              </w:rPr>
-            </w:pPr>
-          </w:p>
-        </w:tc>
-        <w:tc>
-          <w:tcPr>
-            <w:tcW w:w="1646" w:type="dxa"/>
-          </w:tcPr>
-          <w:p>
-            <w:pPr>
-              <w:spacing w:after="80"/>
-              <w:jc w:val="both"/>
-              <w:rPr>
-                <w:rFonts w:ascii="Arial" w:hAnsi="Arial" w:cs="Arial"/>
-                <w:sz w:val="20"/>
-                <w:szCs w:val="20"/>
-              </w:rPr>
-            </w:pPr>
-          </w:p>
-        </w:tc>
-        <w:tc>
-          <w:tcPr>
-            <w:tcW w:w="1646" w:type="dxa"/>
-          </w:tcPr>
-          <w:p>
-            <w:pPr>
-              <w:spacing w:after="80"/>
-              <w:jc w:val="both"/>
-              <w:rPr>
-                <w:rFonts w:ascii="Arial" w:hAnsi="Arial" w:cs="Arial"/>
-                <w:sz w:val="20"/>
-                <w:szCs w:val="20"/>
-              </w:rPr>
-            </w:pPr>
           </w:p>
         </w:tc>
       </w:tr>
     </w:tbl>
+    <w:p>
+      <w:pPr>
+        <w:spacing w:after="80"/>
+        <w:jc w:val="both"/>
+        <w:rPr>
+          <w:rFonts w:ascii="Arial" w:hAnsi="Arial" w:cs="Arial"/>
+          <w:sz w:val="20"/>
+          <w:szCs w:val="20"/>
+        </w:rPr>
+      </w:pPr>
+    </w:p>
+    <w:p>
+      <w:pPr>
+        <w:spacing w:after="80"/>
+        <w:jc w:val="both"/>
+        <w:rPr>
+          <w:rFonts w:ascii="Arial" w:hAnsi="Arial" w:cs="Arial"/>
+          <w:sz w:val="20"/>
+          <w:szCs w:val="20"/>
+        </w:rPr>
+      </w:pPr>
+    </w:p>
+    <w:p>
+      <w:pPr>
+        <w:spacing w:after="80"/>
+        <w:jc w:val="both"/>
+        <w:rPr>
+          <w:rFonts w:ascii="Arial" w:hAnsi="Arial" w:cs="Arial"/>
+          <w:sz w:val="20"/>
+          <w:szCs w:val="20"/>
+        </w:rPr>
+      </w:pPr>
+    </w:p>
+    <w:p>
+      <w:pPr>
+        <w:pStyle w:val="Heading4"/>
+        <w:spacing w:after="160"/>
+        <w:jc w:val="center"/>
+        <w:rPr>
+          <w:rFonts w:ascii="Arial" w:hAnsi="Arial" w:cs="Arial"/>
+          <w:i w:val="0"/>
+          <w:iCs w:val="0"/>
+          <w:color w:val="000000" w:themeColor="text1"/>
+          <w:u w:val="single"/>
+        </w:rPr>
+      </w:pPr>
+      <w:r>
+        <w:rPr>
+          <w:rFonts w:ascii="Arial" w:hAnsi="Arial" w:cs="Arial"/>
+          <w:i w:val="0"/>
+          <w:iCs w:val="0"/>
+          <w:color w:val="000000" w:themeColor="text1"/>
+          <w:u w:val="single"/>
+        </w:rPr>
+        <w:lastRenderedPageBreak/>
+        <w:t xml:space="preserve">Benchmarking on </w:t>
+      </w:r>
+      <w:r>
+        <w:rPr>
+          <w:rFonts w:ascii="Arial" w:hAnsi="Arial" w:cs="Arial"/>
+          <w:i w:val="0"/>
+          <w:iCs w:val="0"/>
+          <w:color w:val="000000" w:themeColor="text1"/>
+          <w:u w:val="single"/>
+        </w:rPr>
+        <w:t>r</w:t>
+      </w:r>
+      <w:r>
+        <w:rPr>
+          <w:rFonts w:ascii="Arial" w:hAnsi="Arial" w:cs="Arial"/>
+          <w:i w:val="0"/>
+          <w:iCs w:val="0"/>
+          <w:color w:val="000000" w:themeColor="text1"/>
+          <w:u w:val="single"/>
+        </w:rPr>
+        <w:t>eal-</w:t>
+      </w:r>
+      <w:r>
+        <w:rPr>
+          <w:rFonts w:ascii="Arial" w:hAnsi="Arial" w:cs="Arial"/>
+          <w:i w:val="0"/>
+          <w:iCs w:val="0"/>
+          <w:color w:val="000000" w:themeColor="text1"/>
+          <w:u w:val="single"/>
+        </w:rPr>
+        <w:t>w</w:t>
+      </w:r>
+      <w:r>
+        <w:rPr>
+          <w:rFonts w:ascii="Arial" w:hAnsi="Arial" w:cs="Arial"/>
+          <w:i w:val="0"/>
+          <w:iCs w:val="0"/>
+          <w:color w:val="000000" w:themeColor="text1"/>
+          <w:u w:val="single"/>
+        </w:rPr>
+        <w:t xml:space="preserve">orld </w:t>
+      </w:r>
+      <w:r>
+        <w:rPr>
+          <w:rFonts w:ascii="Arial" w:hAnsi="Arial" w:cs="Arial"/>
+          <w:i w:val="0"/>
+          <w:iCs w:val="0"/>
+          <w:color w:val="000000" w:themeColor="text1"/>
+          <w:u w:val="single"/>
+        </w:rPr>
+        <w:t>d</w:t>
+      </w:r>
+      <w:r>
+        <w:rPr>
+          <w:rFonts w:ascii="Arial" w:hAnsi="Arial" w:cs="Arial"/>
+          <w:i w:val="0"/>
+          <w:iCs w:val="0"/>
+          <w:color w:val="000000" w:themeColor="text1"/>
+          <w:u w:val="single"/>
+        </w:rPr>
+        <w:t>atasets</w:t>
+      </w:r>
+    </w:p>
+    <w:p>
+      <w:pPr>
+        <w:spacing w:after="80"/>
+        <w:ind w:firstLine="720"/>
+        <w:jc w:val="both"/>
+        <w:rPr>
+          <w:rFonts w:ascii="Arial" w:hAnsi="Arial" w:cs="Arial"/>
+          <w:sz w:val="20"/>
+          <w:szCs w:val="20"/>
+        </w:rPr>
+      </w:pPr>
+      <w:r>
+        <w:rPr>
+          <w:rFonts w:ascii="Arial" w:hAnsi="Arial" w:cs="Arial"/>
+          <w:sz w:val="20"/>
+          <w:szCs w:val="20"/>
+        </w:rPr>
+        <w:t xml:space="preserve">In this section, we evaluate all three algorithms using two distinct </w:t>
+      </w:r>
+      <w:r>
+        <w:rPr>
+          <w:rFonts w:ascii="Arial" w:hAnsi="Arial" w:cs="Arial"/>
+          <w:sz w:val="20"/>
+          <w:szCs w:val="20"/>
+        </w:rPr>
+        <w:t xml:space="preserve">real-world </w:t>
+      </w:r>
+      <w:r>
+        <w:rPr>
+          <w:rFonts w:ascii="Arial" w:hAnsi="Arial" w:cs="Arial"/>
+          <w:sz w:val="20"/>
+          <w:szCs w:val="20"/>
+        </w:rPr>
+        <w:t xml:space="preserve">datasets and conduct a comparative analysis of the results. </w:t>
+      </w:r>
+      <w:r>
+        <w:rPr>
+          <w:rFonts w:ascii="Arial" w:hAnsi="Arial" w:cs="Arial"/>
+          <w:sz w:val="20"/>
+          <w:szCs w:val="20"/>
+        </w:rPr>
+        <w:t>We also</w:t>
+      </w:r>
+      <w:r>
+        <w:rPr>
+          <w:rFonts w:ascii="Arial" w:hAnsi="Arial" w:cs="Arial"/>
+          <w:sz w:val="20"/>
+          <w:szCs w:val="20"/>
+        </w:rPr>
+        <w:t xml:space="preserve"> provide comprehensive descriptions of the datasets and </w:t>
+      </w:r>
+      <w:r>
+        <w:rPr>
+          <w:rFonts w:ascii="Arial" w:hAnsi="Arial" w:cs="Arial"/>
+          <w:sz w:val="20"/>
+          <w:szCs w:val="20"/>
+        </w:rPr>
+        <w:t>explain</w:t>
+      </w:r>
+      <w:r>
+        <w:rPr>
+          <w:rFonts w:ascii="Arial" w:hAnsi="Arial" w:cs="Arial"/>
+          <w:sz w:val="20"/>
+          <w:szCs w:val="20"/>
+        </w:rPr>
+        <w:t xml:space="preserve"> the preprocessing procedures applied.</w:t>
+      </w:r>
+    </w:p>
+    <w:p>
+      <w:pPr>
+        <w:spacing w:after="80"/>
+        <w:ind w:firstLine="720"/>
+        <w:jc w:val="both"/>
+        <w:rPr>
+          <w:rFonts w:ascii="Arial" w:hAnsi="Arial" w:cs="Arial"/>
+          <w:sz w:val="20"/>
+          <w:szCs w:val="20"/>
+        </w:rPr>
+      </w:pPr>
+    </w:p>
+    <w:p>
+      <w:pPr>
+        <w:spacing w:after="80"/>
+        <w:jc w:val="both"/>
+        <w:rPr>
+          <w:rFonts w:ascii="Arial" w:hAnsi="Arial" w:cs="Arial"/>
+          <w:sz w:val="20"/>
+          <w:szCs w:val="20"/>
+        </w:rPr>
+      </w:pPr>
+      <w:r>
+        <w:rPr>
+          <w:rFonts w:ascii="Arial" w:hAnsi="Arial" w:cs="Arial"/>
+          <w:sz w:val="20"/>
+          <w:szCs w:val="20"/>
+        </w:rPr>
+        <w:t>1. Thyroid</w:t>
+      </w:r>
+    </w:p>
+    <w:p>
+      <w:pPr>
+        <w:spacing w:after="80"/>
+        <w:ind w:firstLine="720"/>
+        <w:jc w:val="both"/>
+        <w:rPr>
+          <w:noProof/>
+        </w:rPr>
+      </w:pPr>
+      <w:r>
+        <w:rPr>
+          <w:noProof/>
+        </w:rPr>
+        <w:t xml:space="preserve"> </w:t>
+      </w:r>
+      <w:r>
+        <w:rPr>
+          <w:noProof/>
+        </w:rPr>
+        <w:drawing>
+          <wp:inline distT="0" distB="0" distL="0" distR="0" wp14:anchorId="1BF424F2" wp14:editId="2DBDC60C">
+            <wp:extent cx="2400300" cy="1800225"/>
+            <wp:effectExtent l="0" t="0" r="0" b="9525"/>
+            <wp:docPr id="41" name="Picture 41"/>
+            <wp:cNvGraphicFramePr>
+              <a:graphicFrameLocks xmlns:a="http://schemas.openxmlformats.org/drawingml/2006/main" noChangeAspect="1"/>
+            </wp:cNvGraphicFramePr>
+            <a:graphic xmlns:a="http://schemas.openxmlformats.org/drawingml/2006/main">
+              <a:graphicData uri="http://schemas.openxmlformats.org/drawingml/2006/picture">
+                <pic:pic xmlns:pic="http://schemas.openxmlformats.org/drawingml/2006/picture">
+                  <pic:nvPicPr>
+                    <pic:cNvPr id="1" name=""/>
+                    <pic:cNvPicPr/>
+                  </pic:nvPicPr>
+                  <pic:blipFill>
+                    <a:blip r:embed="rId24"/>
+                    <a:stretch>
+                      <a:fillRect/>
+                    </a:stretch>
+                  </pic:blipFill>
+                  <pic:spPr>
+                    <a:xfrm>
+                      <a:off x="0" y="0"/>
+                      <a:ext cx="2406240" cy="1804680"/>
+                    </a:xfrm>
+                    <a:prstGeom prst="rect">
+                      <a:avLst/>
+                    </a:prstGeom>
+                  </pic:spPr>
+                </pic:pic>
+              </a:graphicData>
+            </a:graphic>
+          </wp:inline>
+        </w:drawing>
+      </w:r>
+      <w:r>
+        <w:rPr>
+          <w:noProof/>
+        </w:rPr>
+        <w:t xml:space="preserve"> </w:t>
+      </w:r>
+    </w:p>
+    <w:p>
+      <w:pPr>
+        <w:spacing w:after="80"/>
+        <w:ind w:firstLine="720"/>
+        <w:jc w:val="both"/>
+        <w:rPr>
+          <w:rFonts w:ascii="Arial" w:hAnsi="Arial" w:cs="Arial"/>
+          <w:sz w:val="20"/>
+          <w:szCs w:val="20"/>
+        </w:rPr>
+      </w:pPr>
+      <w:r>
+        <w:rPr>
+          <w:noProof/>
+        </w:rPr>
+        <w:t>Plotted using only features 0 and 5</w:t>
+      </w:r>
+    </w:p>
+    <w:p>
+      <w:pPr>
+        <w:spacing w:after="80"/>
+        <w:jc w:val="both"/>
+        <w:rPr>
+          <w:rFonts w:ascii="Arial" w:hAnsi="Arial" w:cs="Arial"/>
+          <w:sz w:val="20"/>
+          <w:szCs w:val="20"/>
+        </w:rPr>
+      </w:pPr>
+    </w:p>
     <w:p>
       <w:pPr>
         <w:spacing w:after="80"/>
@@ -51042,7 +53216,17 @@
                   <w:sz w:val="20"/>
                   <w:szCs w:val="20"/>
                 </w:rPr>
-                <w:t xml:space="preserve"> Retrieved from https://www.researchgate.net/publication/331315423_Lecture_Notes_on_Machine_Learning_Frank-Wolfe_for_Minimum_Enclosing_Balls</w:t>
+                <w:t xml:space="preserve"> Retrieved from </w:t>
+              </w:r>
+              <w:r>
+                <w:rPr>
+                  <w:rFonts w:ascii="Arial" w:hAnsi="Arial" w:cs="Arial"/>
+                  <w:noProof/>
+                  <w:sz w:val="20"/>
+                  <w:szCs w:val="20"/>
+                </w:rPr>
+                <w:lastRenderedPageBreak/>
+                <w:t>https://www.researchgate.net/publication/331315423_Lecture_Notes_on_Machine_Learning_Frank-Wolfe_for_Minimum_Enclosing_Balls</w:t>
               </w:r>
             </w:p>
             <w:p>

</xml_diff>